<commit_message>
pr 3 menos el punto 5.2
</commit_message>
<xml_diff>
--- a/Practica/Word/Practica 3.docx
+++ b/Practica/Word/Practica 3.docx
@@ -30,7 +30,7 @@
           <w:sz w:val="44"/>
           <w:szCs w:val="44"/>
         </w:rPr>
-        <w:t>2</w:t>
+        <w:t>3</w:t>
       </w:r>
     </w:p>
     <w:p>
@@ -50,28 +50,7 @@
     </w:p>
     <w:p>
       <w:r>
-        <w:t>Define</w:t>
-      </w:r>
-      <w:r>
-        <w:t xml:space="preserve"> el significado de los</w:t>
-      </w:r>
-      <w:r>
-        <w:t xml:space="preserve"> s</w:t>
-      </w:r>
-      <w:r>
-        <w:t>ímbolos, palabras y frases de un</w:t>
-      </w:r>
-      <w:r>
-        <w:t xml:space="preserve"> </w:t>
-      </w:r>
-      <w:r>
-        <w:t>lenguaje ya sea lenguaje natural o lenguaje</w:t>
-      </w:r>
-      <w:r>
-        <w:t xml:space="preserve"> </w:t>
-      </w:r>
-      <w:r>
-        <w:t>informático que es sintácticamente válido</w:t>
+        <w:t>Define el significado de los símbolos, palabras y frases de un lenguaje ya sea lenguaje natural o lenguaje informático que es sintácticamente válido</w:t>
       </w:r>
     </w:p>
     <w:p>
@@ -114,81 +93,10 @@
         <w:pStyle w:val="Prrafodelista"/>
       </w:pPr>
       <w:r>
-        <w:t>E</w:t>
-      </w:r>
-      <w:r>
-        <w:t>l compilador es un programa que traduce</w:t>
-      </w:r>
-      <w:r>
-        <w:t xml:space="preserve"> </w:t>
-      </w:r>
-      <w:r>
-        <w:t>nuestro programa previo a la ejecución. Prepara el programa</w:t>
-      </w:r>
-      <w:r>
-        <w:t xml:space="preserve"> </w:t>
-      </w:r>
-      <w:r>
-        <w:t>en el lenguaje máquina para que luego pueda ser ejecutado.</w:t>
-      </w:r>
-      <w:r>
-        <w:t xml:space="preserve"> </w:t>
-      </w:r>
-      <w:r>
-        <w:t>El compilador toma todo el programa escrito en un</w:t>
-      </w:r>
-      <w:r>
-        <w:t xml:space="preserve"> </w:t>
-      </w:r>
-      <w:r>
-        <w:t>lenguaje de alto nivel que llamamos lenguaje</w:t>
-      </w:r>
-      <w:r>
-        <w:t xml:space="preserve"> </w:t>
-      </w:r>
-      <w:r>
-        <w:t>fuente antes de su ejecución.</w:t>
-      </w:r>
-      <w:r>
-        <w:t xml:space="preserve"> </w:t>
-      </w:r>
-      <w:r>
-        <w:t>Luego de la compilación va a generar un lenguaje</w:t>
-      </w:r>
-      <w:r>
-        <w:t xml:space="preserve"> </w:t>
-      </w:r>
-      <w:r>
-        <w:t>objeto que es generalmente el ejecutable (escrito</w:t>
-      </w:r>
-      <w:r>
-        <w:t xml:space="preserve"> </w:t>
-      </w:r>
-      <w:r>
-        <w:t>en lenguaje de máquina</w:t>
-      </w:r>
-      <w:r>
-        <w:t xml:space="preserve"> .exe</w:t>
-      </w:r>
-      <w:r>
-        <w:t>) o un lenguaje de nivel</w:t>
-      </w:r>
-      <w:r>
-        <w:t xml:space="preserve"> </w:t>
-      </w:r>
-      <w:r>
-        <w:t>intermedio (o lenguaje ensamblador</w:t>
-      </w:r>
-      <w:r>
-        <w:t xml:space="preserve"> .</w:t>
-      </w:r>
-      <w:proofErr w:type="spellStart"/>
-      <w:r>
-        <w:t>obj</w:t>
-      </w:r>
-      <w:proofErr w:type="spellEnd"/>
-      <w:r>
-        <w:t>).</w:t>
+        <w:t>El compilador es un programa que traduce nuestro programa previo a la ejecución. Prepara el programa en el lenguaje máquina para que luego pueda ser ejecutado.</w:t>
+      </w:r>
+      <w:r>
+        <w:t xml:space="preserve"> El compilador toma todo el programa escrito en un lenguaje de alto nivel que llamamos lenguaje fuente antes de su ejecución. Luego de la compilación va a generar un lenguaje objeto que es generalmente el ejecutable (escrito en lenguaje de máquina .exe) o un lenguaje de nivel intermedio (o lenguaje ensamblador .obj).</w:t>
       </w:r>
     </w:p>
     <w:p>
@@ -260,19 +168,7 @@
         </w:numPr>
       </w:pPr>
       <w:r>
-        <w:t>Se fija que cada elemento del programa se corresponda con un operador, un identificador, etc</w:t>
-      </w:r>
-      <w:r>
-        <w:t>., básicamente d</w:t>
-      </w:r>
-      <w:r>
-        <w:t>ivide el programa en sus elementos: identificadores, delimitadores, símbolos especiales, números, palabras clave, palabras reservadas, comentarios, etc</w:t>
-      </w:r>
-      <w:r>
-        <w:t>.</w:t>
-      </w:r>
-      <w:r>
-        <w:t xml:space="preserve"> De esta forma</w:t>
+        <w:t>Se fija que cada elemento del programa se corresponda con un operador, un identificador, etc., básicamente divide el programa en sus elementos: identificadores, delimitadores, símbolos especiales, números, palabras clave, palabras reservadas, comentarios, etc. De esta forma</w:t>
       </w:r>
       <w:r>
         <w:t xml:space="preserve"> ve si todas las palabras</w:t>
@@ -290,10 +186,7 @@
         </w:numPr>
       </w:pPr>
       <w:r>
-        <w:t>Es el que lleva más tiempo.</w:t>
-      </w:r>
-      <w:r>
-        <w:t xml:space="preserve"> </w:t>
+        <w:t xml:space="preserve">Es el que lleva más tiempo. </w:t>
       </w:r>
     </w:p>
     <w:p>
@@ -305,13 +198,7 @@
         </w:numPr>
       </w:pPr>
       <w:r>
-        <w:t>Filtra comentarios y separadores como:</w:t>
-      </w:r>
-      <w:r>
-        <w:t xml:space="preserve"> </w:t>
-      </w:r>
-      <w:r>
-        <w:t>espacios en blanco, tabulaciones, etc.</w:t>
+        <w:t>Filtra comentarios y separadores como: espacios en blanco, tabulaciones, etc.</w:t>
       </w:r>
       <w:r>
         <w:t xml:space="preserve"> </w:t>
@@ -326,19 +213,7 @@
         </w:numPr>
       </w:pPr>
       <w:r>
-        <w:t xml:space="preserve">Genera errores </w:t>
-      </w:r>
-      <w:r>
-        <w:t>si la entrada no coincide</w:t>
-      </w:r>
-      <w:r>
-        <w:t xml:space="preserve"> </w:t>
-      </w:r>
-      <w:r>
-        <w:t>con ninguna categoría léxica</w:t>
-      </w:r>
-      <w:r>
-        <w:t>.</w:t>
+        <w:t>Genera errores si la entrada no coincide con ninguna categoría léxica.</w:t>
       </w:r>
     </w:p>
     <w:p>
@@ -362,10 +237,7 @@
         </w:numPr>
       </w:pPr>
       <w:r>
-        <w:t>Pone los identificadores en la tabla de símbolos</w:t>
-      </w:r>
-      <w:r>
-        <w:t>.</w:t>
+        <w:t>Pone los identificadores en la tabla de símbolos.</w:t>
       </w:r>
     </w:p>
     <w:p>
@@ -389,15 +261,7 @@
         </w:numPr>
       </w:pPr>
       <w:r>
-        <w:t xml:space="preserve">El resultado de este paso será el descubrimiento de los </w:t>
-      </w:r>
-      <w:proofErr w:type="spellStart"/>
-      <w:r>
-        <w:t>items</w:t>
-      </w:r>
-      <w:proofErr w:type="spellEnd"/>
-      <w:r>
-        <w:t xml:space="preserve"> léxicos o tokens.</w:t>
+        <w:t>El resultado de este paso será el descubrimiento de los items léxicos o tokens.</w:t>
       </w:r>
     </w:p>
     <w:p>
@@ -461,15 +325,7 @@
         </w:numPr>
       </w:pPr>
       <w:r>
-        <w:t>Análisis semántico (</w:t>
-      </w:r>
-      <w:proofErr w:type="spellStart"/>
-      <w:r>
-        <w:t>Parser</w:t>
-      </w:r>
-      <w:proofErr w:type="spellEnd"/>
-      <w:r>
-        <w:t xml:space="preserve">): </w:t>
+        <w:t xml:space="preserve">Análisis semántico (Parser): </w:t>
       </w:r>
     </w:p>
     <w:p>
@@ -632,16 +488,7 @@
         </w:numPr>
       </w:pPr>
       <w:r>
-        <w:t>N</w:t>
-      </w:r>
-      <w:r>
-        <w:t>exo entre etapas inicial y final del</w:t>
-      </w:r>
-      <w:r>
-        <w:t xml:space="preserve"> </w:t>
-      </w:r>
-      <w:r>
-        <w:t>compilador</w:t>
+        <w:t>Nexo entre etapas inicial y final del compilador</w:t>
       </w:r>
     </w:p>
     <w:p>
@@ -652,10 +499,7 @@
         <w:t xml:space="preserve"> se</w:t>
       </w:r>
       <w:r>
-        <w:t xml:space="preserve"> puede realizarla la t</w:t>
-      </w:r>
-      <w:r>
-        <w:t>ransformación del código fuente en una representación de código intermedio</w:t>
+        <w:t xml:space="preserve"> puede realizarla la transformación del código fuente en una representación de código intermedio</w:t>
       </w:r>
       <w:r>
         <w:t>. E</w:t>
@@ -664,10 +508,7 @@
         <w:t>sta representación intermedia</w:t>
       </w:r>
       <w:r>
-        <w:t xml:space="preserve"> llamada </w:t>
-      </w:r>
-      <w:r>
-        <w:t>código intermedio</w:t>
+        <w:t xml:space="preserve"> llamada código intermedio</w:t>
       </w:r>
       <w:r>
         <w:t xml:space="preserve"> se parece al código </w:t>
@@ -682,37 +523,13 @@
         <w:t>.</w:t>
       </w:r>
       <w:r>
-        <w:t xml:space="preserve"> </w:t>
-      </w:r>
-      <w:r>
-        <w:t>El código objeto es dependiente de la máquina</w:t>
-      </w:r>
-      <w:r>
-        <w:t>. Este código intermedio d</w:t>
-      </w:r>
-      <w:r>
-        <w:t xml:space="preserve">ebe ser fácil de </w:t>
-      </w:r>
-      <w:r>
-        <w:t>producir y d</w:t>
-      </w:r>
-      <w:r>
-        <w:t>ebe ser fácil de traducir al programa objeto</w:t>
-      </w:r>
-      <w:r>
-        <w:t>. H</w:t>
-      </w:r>
-      <w:r>
-        <w:t>ay varias técnicas</w:t>
-      </w:r>
-      <w:r>
-        <w:t>, la más común</w:t>
-      </w:r>
-      <w:r>
-        <w:t xml:space="preserve"> </w:t>
-      </w:r>
-      <w:r>
-        <w:t>es el código de tres dimensiones</w:t>
+        <w:t xml:space="preserve"> El código objeto es dependiente de la máquina</w:t>
+      </w:r>
+      <w:r>
+        <w:t>. Este código intermedio debe ser fácil de producir y debe ser fácil de traducir al programa objeto. Hay varias técnicas, la más común</w:t>
+      </w:r>
+      <w:r>
+        <w:t xml:space="preserve"> es el código de tres dimensiones</w:t>
       </w:r>
     </w:p>
     <w:p>
@@ -730,37 +547,8 @@
         <w:t xml:space="preserve"> </w:t>
       </w:r>
       <w:r>
-        <w:t>se enlazan los</w:t>
-      </w:r>
-      <w:r>
-        <w:t xml:space="preserve"> </w:t>
-      </w:r>
-      <w:r>
-        <w:t>distintos módulos objeto del programa (módulos,</w:t>
-      </w:r>
-      <w:r>
-        <w:t xml:space="preserve"> </w:t>
-      </w:r>
-      <w:r>
-        <w:t>unidades, librerías, procedimientos, funciones,</w:t>
-      </w:r>
-      <w:r>
-        <w:t xml:space="preserve"> </w:t>
-      </w:r>
-      <w:r>
-        <w:t>subrutinas, macros, etc.</w:t>
-      </w:r>
-      <w:r>
-        <w:t xml:space="preserve">) mediante el </w:t>
-      </w:r>
-      <w:proofErr w:type="spellStart"/>
-      <w:r>
-        <w:t>l</w:t>
-      </w:r>
-      <w:r>
-        <w:t>inkeditor</w:t>
-      </w:r>
-      <w:proofErr w:type="spellEnd"/>
+        <w:t>se enlazan los distintos módulos objeto del programa (módulos, unidades, librerías, procedimientos, funciones, subrutinas, macros, etc.) mediante el linkeditor</w:t>
+      </w:r>
     </w:p>
     <w:p>
       <w:pPr>
@@ -771,16 +559,7 @@
         </w:numPr>
       </w:pPr>
       <w:r>
-        <w:t>Se genera el módulo de carga. Programa objeto</w:t>
-      </w:r>
-      <w:r>
-        <w:t xml:space="preserve"> </w:t>
-      </w:r>
-      <w:r>
-        <w:t>complet</w:t>
-      </w:r>
-      <w:r>
-        <w:t>o.</w:t>
+        <w:t>Se genera el módulo de carga. Programa objeto completo.</w:t>
       </w:r>
     </w:p>
     <w:p>
@@ -812,35 +591,7 @@
           <w:b/>
           <w:bCs/>
         </w:rPr>
-        <w:t xml:space="preserve">¿En qué paso interviene la semántica y </w:t>
-      </w:r>
-      <w:r>
-        <w:rPr>
-          <w:b/>
-          <w:bCs/>
-        </w:rPr>
-        <w:t>cuál</w:t>
-      </w:r>
-      <w:r>
-        <w:rPr>
-          <w:b/>
-          <w:bCs/>
-        </w:rPr>
-        <w:t xml:space="preserve"> es su importancia dentro de la</w:t>
-      </w:r>
-      <w:r>
-        <w:rPr>
-          <w:b/>
-          <w:bCs/>
-        </w:rPr>
-        <w:t xml:space="preserve"> </w:t>
-      </w:r>
-      <w:r>
-        <w:rPr>
-          <w:b/>
-          <w:bCs/>
-        </w:rPr>
-        <w:t>compilación?</w:t>
+        <w:t>¿En qué paso interviene la semántica y cuál es su importancia dentro de la compilación?</w:t>
       </w:r>
     </w:p>
     <w:p>
@@ -851,10 +602,7 @@
         <w:t>La semántica interviene en el análisis y es de sumamente importancia ya que es el nexo</w:t>
       </w:r>
       <w:r>
-        <w:t xml:space="preserve"> </w:t>
-      </w:r>
-      <w:r>
-        <w:t xml:space="preserve">entre </w:t>
+        <w:t xml:space="preserve"> entre </w:t>
       </w:r>
       <w:r>
         <w:t xml:space="preserve">las </w:t>
@@ -875,21 +623,7 @@
           <w:b/>
           <w:bCs/>
         </w:rPr>
-        <w:t>Ejercicio 3: Con respecto al punto anterior ¿es lo mismo compilar un programa que interpretarlo?</w:t>
-      </w:r>
-      <w:r>
-        <w:rPr>
-          <w:b/>
-          <w:bCs/>
-        </w:rPr>
-        <w:t xml:space="preserve"> </w:t>
-      </w:r>
-      <w:r>
-        <w:rPr>
-          <w:b/>
-          <w:bCs/>
-        </w:rPr>
-        <w:t>Justifique su respuesta mostrando las diferencias básicas, ventajas y desventajas de cada uno.</w:t>
+        <w:t>Ejercicio 3: Con respecto al punto anterior ¿es lo mismo compilar un programa que interpretarlo? Justifique su respuesta mostrando las diferencias básicas, ventajas y desventajas de cada uno.</w:t>
       </w:r>
     </w:p>
     <w:p>
@@ -923,19 +657,7 @@
         </w:numPr>
       </w:pPr>
       <w:r>
-        <w:t>Interprete: Lo hace durante la ejecución. Ejecuta sentencia a sentencia, lo</w:t>
-      </w:r>
-      <w:r>
-        <w:t xml:space="preserve"> </w:t>
-      </w:r>
-      <w:r>
-        <w:t>traduce y lo ejecuta. Pasa un montón de veces.</w:t>
-      </w:r>
-      <w:r>
-        <w:t xml:space="preserve"> </w:t>
-      </w:r>
-      <w:r>
-        <w:t>Para ser ejecutado en otra máquina se necesita tener si o si el intérprete instalado.</w:t>
+        <w:t>Interprete: Lo hace durante la ejecución. Ejecuta sentencia a sentencia, lo traduce y lo ejecuta. Pasa un montón de veces. Para ser ejecutado en otra máquina se necesita tener si o si el intérprete instalado.</w:t>
       </w:r>
     </w:p>
     <w:p>
@@ -947,19 +669,7 @@
         </w:numPr>
       </w:pPr>
       <w:r>
-        <w:t>Compilador: Ocurre antes de ejecutar. Compila todo y genera un código objet</w:t>
-      </w:r>
-      <w:r>
-        <w:t xml:space="preserve">o </w:t>
-      </w:r>
-      <w:r>
-        <w:t>de un lenguaje de un modelo más bajo.</w:t>
-      </w:r>
-      <w:r>
-        <w:t xml:space="preserve"> </w:t>
-      </w:r>
-      <w:r>
-        <w:t>El programa fuente no será publico</w:t>
+        <w:t>Compilador: Ocurre antes de ejecutar. Compila todo y genera un código objeto de un lenguaje de un modelo más bajo. El programa fuente no será publico</w:t>
       </w:r>
     </w:p>
     <w:p>
@@ -983,13 +693,7 @@
         </w:numPr>
       </w:pPr>
       <w:r>
-        <w:t>Interprete: Sigue el orden lógico de ejecución (ya que va sentencia por</w:t>
-      </w:r>
-      <w:r>
-        <w:t xml:space="preserve"> </w:t>
-      </w:r>
-      <w:r>
-        <w:t>sentencia del código)</w:t>
+        <w:t>Interprete: Sigue el orden lógico de ejecución (ya que va sentencia por sentencia del código)</w:t>
       </w:r>
     </w:p>
     <w:p>
@@ -1026,37 +730,7 @@
       </w:pPr>
       <w:r>
         <w:lastRenderedPageBreak/>
-        <w:t xml:space="preserve">Interprete: Por cada sentencia </w:t>
-      </w:r>
-      <w:r>
-        <w:t>s</w:t>
-      </w:r>
-      <w:r>
-        <w:t>e realiza el proceso de decodificación para</w:t>
-      </w:r>
-      <w:r>
-        <w:t xml:space="preserve"> </w:t>
-      </w:r>
-      <w:r>
-        <w:t xml:space="preserve">determinas las operaciones a ejecutar y sus operandos. Si la sentencia </w:t>
-      </w:r>
-      <w:r>
-        <w:t>está</w:t>
-      </w:r>
-      <w:r>
-        <w:t xml:space="preserve"> en</w:t>
-      </w:r>
-      <w:r>
-        <w:t xml:space="preserve"> </w:t>
-      </w:r>
-      <w:r>
-        <w:t>un proceso iterativo, se realiza la tarea tantas veces como sea requerido.</w:t>
-      </w:r>
-      <w:r>
-        <w:t xml:space="preserve"> </w:t>
-      </w:r>
-      <w:r>
-        <w:t>Puede afectar la velocidad de proceso.</w:t>
+        <w:t>Interprete: Por cada sentencia se realiza el proceso de decodificación para determinas las operaciones a ejecutar y sus operandos. Si la sentencia está en un proceso iterativo, se realiza la tarea tantas veces como sea requerido. Puede afectar la velocidad de proceso.</w:t>
       </w:r>
     </w:p>
     <w:p>
@@ -1068,13 +742,7 @@
         </w:numPr>
       </w:pPr>
       <w:r>
-        <w:t>Compilador: Genera código de máquina para cada sentencia. No repite lazos,</w:t>
-      </w:r>
-      <w:r>
-        <w:t xml:space="preserve"> </w:t>
-      </w:r>
-      <w:r>
-        <w:t>se decodifica una sola vez.</w:t>
+        <w:t>Compilador: Genera código de máquina para cada sentencia. No repite lazos, se decodifica una sola vez.</w:t>
       </w:r>
     </w:p>
     <w:p>
@@ -1098,10 +766,7 @@
         </w:numPr>
       </w:pPr>
       <w:r>
-        <w:t>Interprete: Mas lento en ejecución. Se repite el proceso cada vez que se ejecuta el programa</w:t>
-      </w:r>
-      <w:r>
-        <w:t>.</w:t>
+        <w:t>Interprete: Mas lento en ejecución. Se repite el proceso cada vez que se ejecuta el programa.</w:t>
       </w:r>
     </w:p>
     <w:p>
@@ -1113,28 +778,7 @@
         </w:numPr>
       </w:pPr>
       <w:r>
-        <w:t>Compilador: Mas rápido desde el punto de vista del hardware, pero tarda má</w:t>
-      </w:r>
-      <w:r>
-        <w:t xml:space="preserve">s </w:t>
-      </w:r>
-      <w:r>
-        <w:t>en compilar.</w:t>
-      </w:r>
-      <w:r>
-        <w:t xml:space="preserve"> </w:t>
-      </w:r>
-      <w:r>
-        <w:t>Detectó más errores al pasar por todas las sentencias</w:t>
-      </w:r>
-      <w:r>
-        <w:t xml:space="preserve">. </w:t>
-      </w:r>
-      <w:r>
-        <w:t>Está listo para ser ejecutado. Ya compilado es más eficiente</w:t>
-      </w:r>
-      <w:r>
-        <w:t>.</w:t>
+        <w:t>Compilador: Mas rápido desde el punto de vista del hardware, pero tarda más en compilar. Detectó más errores al pasar por todas las sentencias. Está listo para ser ejecutado. Ya compilado es más eficiente.</w:t>
       </w:r>
     </w:p>
     <w:p>
@@ -1158,19 +802,7 @@
         </w:numPr>
       </w:pPr>
       <w:r>
-        <w:t>Interprete: Ocupa menos espacio de memoria ya que cada sentencia se deja</w:t>
-      </w:r>
-      <w:r>
-        <w:t xml:space="preserve"> </w:t>
-      </w:r>
-      <w:r>
-        <w:t>en la forma original y las instrucciones necesarias para ejecutarlas se</w:t>
-      </w:r>
-      <w:r>
-        <w:t xml:space="preserve"> </w:t>
-      </w:r>
-      <w:r>
-        <w:t>almacenan en los subprogramas del interprete en memoria.</w:t>
+        <w:t>Interprete: Ocupa menos espacio de memoria ya que cada sentencia se deja en la forma original y las instrucciones necesarias para ejecutarlas se almacenan en los subprogramas del interprete en memoria.</w:t>
       </w:r>
     </w:p>
     <w:p>
@@ -1182,13 +814,7 @@
         </w:numPr>
       </w:pPr>
       <w:r>
-        <w:t>Compilador: Una sentencia puede ocupar decenas o centenas de sentencias de máquina</w:t>
-      </w:r>
-      <w:r>
-        <w:t xml:space="preserve"> </w:t>
-      </w:r>
-      <w:r>
-        <w:t>al pasar a código objeto</w:t>
+        <w:t>Compilador: Una sentencia puede ocupar decenas o centenas de sentencias de máquina al pasar a código objeto</w:t>
       </w:r>
     </w:p>
     <w:p>
@@ -1212,31 +838,7 @@
         </w:numPr>
       </w:pPr>
       <w:r>
-        <w:t>Interprete: Las sentencias del código fuente puede ser relacionadas</w:t>
-      </w:r>
-      <w:r>
-        <w:t xml:space="preserve"> </w:t>
-      </w:r>
-      <w:r>
-        <w:t>directamente con la que se está ejecutando.</w:t>
-      </w:r>
-      <w:r>
-        <w:t xml:space="preserve"> S</w:t>
-      </w:r>
-      <w:r>
-        <w:t>e puede ubicar el error</w:t>
-      </w:r>
-      <w:r>
-        <w:t>, e</w:t>
-      </w:r>
-      <w:r>
-        <w:t xml:space="preserve">s más fácil detectarlos por donde pasa la </w:t>
-      </w:r>
-      <w:r>
-        <w:t>ejecución y e</w:t>
-      </w:r>
-      <w:r>
-        <w:t>s más fácil corregirlos</w:t>
+        <w:t>Interprete: Las sentencias del código fuente puede ser relacionadas directamente con la que se está ejecutando. Se puede ubicar el error, es más fácil detectarlos por donde pasa la ejecución y es más fácil corregirlos</w:t>
       </w:r>
     </w:p>
     <w:p>
@@ -1248,31 +850,2606 @@
         </w:numPr>
       </w:pPr>
       <w:r>
-        <w:t>Compilador: Le</w:t>
+        <w:t>Compilador: Le cuesta más determinar los errores ya que cualquier referencia al código fuente se pierden en el código objeto. Se pierde la referencia entre el código fuente y el código objeto. Es casi imposible ubicar el error, pobres en significado para el programador.</w:t>
+      </w:r>
+    </w:p>
+    <w:p/>
+    <w:p>
+      <w:pPr>
+        <w:rPr>
+          <w:b/>
+          <w:bCs/>
+        </w:rPr>
+      </w:pPr>
+      <w:r>
+        <w:rPr>
+          <w:b/>
+          <w:bCs/>
+        </w:rPr>
+        <w:t>Ejercicio 4: Explique claramente la diferencia entre un error sintáctico y uno semántico. Ejemplifique cada caso.</w:t>
+      </w:r>
+    </w:p>
+    <w:p>
+      <w:r>
+        <w:t>Un error sintáctico ocurr</w:t>
+      </w:r>
+      <w:r>
+        <w:t xml:space="preserve">e </w:t>
+      </w:r>
+      <w:r>
+        <w:t xml:space="preserve">cuando el programador escribe código que no va de acuerdo con las reglas de escritura del lenguaje de programación. El formato puede estar especificado en documentos BNF/EBNF. </w:t>
+      </w:r>
+    </w:p>
+    <w:p>
+      <w:r>
+        <w:t>Ejemplo: String s = “abc”;</w:t>
+      </w:r>
+    </w:p>
+    <w:p>
+      <w:r>
+        <w:t xml:space="preserve">Un error semántico ocurre cuando, si bien la sintaxis es correcta, pero la semántica o significado no es el que se pretendía. Hay errores semánticos que se detectan en compilación (semántica estática) y otros durante la ejecución (semántica dinámica). </w:t>
+      </w:r>
+    </w:p>
+    <w:p>
+      <w:r>
+        <w:t xml:space="preserve">Ejemplo: </w:t>
+      </w:r>
+      <w:r>
+        <w:t>String s; s = 9;</w:t>
+      </w:r>
+    </w:p>
+    <w:p/>
+    <w:p>
+      <w:pPr>
+        <w:rPr>
+          <w:b/>
+          <w:bCs/>
+        </w:rPr>
+      </w:pPr>
+      <w:r>
+        <w:rPr>
+          <w:b/>
+          <w:bCs/>
+        </w:rPr>
+        <w:t>Ejercicio 5: Sean los siguientes ejemplos de programas. Analice y diga qué tipo de error se produce (Semántico o Sintáctico) y en qué momento se detectan dichos errores (Compilación o Ejecución). Aclaración: Los valores de la ayuda pueden ser mayores.</w:t>
+      </w:r>
+    </w:p>
+    <w:p/>
+    <w:p>
+      <w:r>
+        <w:t xml:space="preserve">a) </w:t>
+      </w:r>
+    </w:p>
+    <w:p>
+      <w:pPr>
+        <w:jc w:val="both"/>
+        <w:rPr>
+          <w:b/>
+          <w:bCs/>
+          <w:i/>
+          <w:iCs/>
+        </w:rPr>
+      </w:pPr>
+      <w:r>
+        <w:rPr>
+          <w:b/>
+          <w:bCs/>
+          <w:i/>
+          <w:iCs/>
+        </w:rPr>
+        <w:lastRenderedPageBreak/>
+        <w:t>Pascal</w:t>
+      </w:r>
+    </w:p>
+    <w:p>
+      <w:pPr>
+        <w:jc w:val="both"/>
+        <w:rPr>
+          <w:b/>
+          <w:bCs/>
+          <w:i/>
+          <w:iCs/>
+        </w:rPr>
+      </w:pPr>
+      <w:r>
+        <w:rPr>
+          <w:b/>
+          <w:bCs/>
+          <w:i/>
+          <w:iCs/>
+        </w:rPr>
+        <w:t>Program P</w:t>
+      </w:r>
+    </w:p>
+    <w:p>
+      <w:pPr>
+        <w:jc w:val="both"/>
+        <w:rPr>
+          <w:b/>
+          <w:bCs/>
+          <w:i/>
+          <w:iCs/>
+        </w:rPr>
+      </w:pPr>
+      <w:r>
+        <w:rPr>
+          <w:b/>
+          <w:bCs/>
+          <w:i/>
+          <w:iCs/>
+        </w:rPr>
+        <w:t>var 5: integer;</w:t>
+      </w:r>
+    </w:p>
+    <w:p>
+      <w:pPr>
+        <w:jc w:val="both"/>
+        <w:rPr>
+          <w:b/>
+          <w:bCs/>
+          <w:i/>
+          <w:iCs/>
+        </w:rPr>
+      </w:pPr>
+      <w:r>
+        <w:rPr>
+          <w:b/>
+          <w:bCs/>
+          <w:i/>
+          <w:iCs/>
+        </w:rPr>
+        <w:t>var a:char;</w:t>
+      </w:r>
+    </w:p>
+    <w:p>
+      <w:pPr>
+        <w:jc w:val="both"/>
+        <w:rPr>
+          <w:b/>
+          <w:bCs/>
+          <w:i/>
+          <w:iCs/>
+        </w:rPr>
+      </w:pPr>
+      <w:r>
+        <w:rPr>
+          <w:b/>
+          <w:bCs/>
+          <w:i/>
+          <w:iCs/>
+        </w:rPr>
+        <w:t>Begin</w:t>
+      </w:r>
+    </w:p>
+    <w:p>
+      <w:pPr>
+        <w:ind w:left="708"/>
+        <w:jc w:val="both"/>
+        <w:rPr>
+          <w:b/>
+          <w:bCs/>
+          <w:i/>
+          <w:iCs/>
+        </w:rPr>
+      </w:pPr>
+      <w:r>
+        <w:rPr>
+          <w:b/>
+          <w:bCs/>
+          <w:i/>
+          <w:iCs/>
+        </w:rPr>
+        <w:t>for i:=5 to 10 do begin</w:t>
+      </w:r>
+    </w:p>
+    <w:p>
+      <w:pPr>
+        <w:ind w:left="708"/>
+        <w:jc w:val="both"/>
+        <w:rPr>
+          <w:b/>
+          <w:bCs/>
+          <w:i/>
+          <w:iCs/>
+        </w:rPr>
+      </w:pPr>
+      <w:r>
+        <w:rPr>
+          <w:b/>
+          <w:bCs/>
+          <w:i/>
+          <w:iCs/>
+        </w:rPr>
+        <w:t>write(a);</w:t>
+      </w:r>
+    </w:p>
+    <w:p>
+      <w:pPr>
+        <w:ind w:left="708"/>
+        <w:jc w:val="both"/>
+        <w:rPr>
+          <w:b/>
+          <w:bCs/>
+          <w:i/>
+          <w:iCs/>
+        </w:rPr>
+      </w:pPr>
+      <w:r>
+        <w:rPr>
+          <w:b/>
+          <w:bCs/>
+          <w:i/>
+          <w:iCs/>
+        </w:rPr>
+        <w:t>a=a+1;</w:t>
+      </w:r>
+    </w:p>
+    <w:p>
+      <w:pPr>
+        <w:ind w:left="708"/>
+        <w:jc w:val="both"/>
+        <w:rPr>
+          <w:b/>
+          <w:bCs/>
+          <w:i/>
+          <w:iCs/>
+        </w:rPr>
+      </w:pPr>
+      <w:r>
+        <w:rPr>
+          <w:b/>
+          <w:bCs/>
+          <w:i/>
+          <w:iCs/>
+        </w:rPr>
+        <w:t>end;</w:t>
+      </w:r>
+    </w:p>
+    <w:p>
+      <w:pPr>
+        <w:jc w:val="both"/>
+        <w:rPr>
+          <w:b/>
+          <w:bCs/>
+          <w:i/>
+          <w:iCs/>
+        </w:rPr>
+      </w:pPr>
+      <w:r>
+        <w:rPr>
+          <w:b/>
+          <w:bCs/>
+          <w:i/>
+          <w:iCs/>
+        </w:rPr>
+        <w:t>End.</w:t>
+      </w:r>
+    </w:p>
+    <w:p>
+      <w:pPr>
+        <w:jc w:val="both"/>
+        <w:rPr>
+          <w:b/>
+          <w:bCs/>
+          <w:i/>
+          <w:iCs/>
+        </w:rPr>
+      </w:pPr>
+      <w:r>
+        <w:rPr>
+          <w:b/>
+          <w:bCs/>
+          <w:i/>
+          <w:iCs/>
+        </w:rPr>
+        <w:t>Ayuda: Sintáctico 2, Semántico 3</w:t>
+      </w:r>
+      <w:r>
+        <w:rPr>
+          <w:b/>
+          <w:bCs/>
+          <w:i/>
+          <w:iCs/>
+        </w:rPr>
+        <w:cr/>
+      </w:r>
+    </w:p>
+    <w:p>
+      <w:r>
+        <w:t>S</w:t>
+      </w:r>
+      <w:r>
+        <w:t>intáctico</w:t>
+      </w:r>
+    </w:p>
+    <w:p>
+      <w:r>
+        <w:t xml:space="preserve">1ro: </w:t>
+      </w:r>
+      <w:r>
+        <w:t>Falta ; luego de Program P</w:t>
+      </w:r>
+    </w:p>
+    <w:p>
+      <w:r>
+        <w:t>2do: No se puede tener un numero como nombre de variable.</w:t>
+      </w:r>
+    </w:p>
+    <w:p>
+      <w:r>
+        <w:t xml:space="preserve">3ro: </w:t>
+      </w:r>
+      <w:r>
+        <w:t>a=a+1 debería ser a:=a+1</w:t>
+      </w:r>
+    </w:p>
+    <w:p/>
+    <w:p>
+      <w:r>
+        <w:t xml:space="preserve">Semántico: </w:t>
+      </w:r>
+    </w:p>
+    <w:p>
+      <w:pPr>
+        <w:rPr>
+          <w:u w:val="single"/>
+        </w:rPr>
+      </w:pPr>
+      <w:r>
+        <w:t xml:space="preserve">1ro: La variable i no </w:t>
+      </w:r>
+      <w:r>
+        <w:t>está</w:t>
+      </w:r>
+      <w:r>
+        <w:t xml:space="preserve"> declarada. Se detecta en </w:t>
+      </w:r>
+      <w:r>
+        <w:t>compilación</w:t>
+      </w:r>
+      <w:r>
+        <w:t>.</w:t>
+      </w:r>
+    </w:p>
+    <w:p>
+      <w:r>
+        <w:t xml:space="preserve">2do: No se puede realizar a=a+1 puesto que a un char no se le puede sumar un entero. Se detecta en </w:t>
+      </w:r>
+      <w:r>
+        <w:t>compilación</w:t>
+      </w:r>
+      <w:r>
+        <w:t>.</w:t>
+      </w:r>
+    </w:p>
+    <w:p>
+      <w:pPr>
+        <w:rPr>
+          <w:u w:val="single"/>
+        </w:rPr>
+      </w:pPr>
+      <w:r>
+        <w:t xml:space="preserve">3ro: a no esta inicializado, por lo que no se puede imprimir. Se detecta en </w:t>
+      </w:r>
+      <w:r>
+        <w:t>compilación</w:t>
+      </w:r>
+      <w:r>
+        <w:t>.</w:t>
+      </w:r>
+    </w:p>
+    <w:p/>
+    <w:p>
+      <w:pPr>
+        <w:rPr>
+          <w:b/>
+          <w:bCs/>
+          <w:i/>
+          <w:iCs/>
+        </w:rPr>
+      </w:pPr>
+      <w:r>
+        <w:rPr>
+          <w:b/>
+          <w:bCs/>
+          <w:i/>
+          <w:iCs/>
+        </w:rPr>
+        <w:t>b) Java:</w:t>
+      </w:r>
+    </w:p>
+    <w:p>
+      <w:pPr>
+        <w:rPr>
+          <w:b/>
+          <w:bCs/>
+          <w:i/>
+          <w:iCs/>
+        </w:rPr>
+      </w:pPr>
+      <w:r>
+        <w:rPr>
+          <w:b/>
+          <w:bCs/>
+          <w:i/>
+          <w:iCs/>
+        </w:rPr>
+        <w:t>public String tabla(int numero, arrayList&lt;Boolean&gt; listado)</w:t>
+      </w:r>
+    </w:p>
+    <w:p>
+      <w:pPr>
+        <w:rPr>
+          <w:b/>
+          <w:bCs/>
+          <w:i/>
+          <w:iCs/>
+        </w:rPr>
+      </w:pPr>
+      <w:r>
+        <w:rPr>
+          <w:b/>
+          <w:bCs/>
+          <w:i/>
+          <w:iCs/>
+        </w:rPr>
+        <w:t>{</w:t>
+      </w:r>
+    </w:p>
+    <w:p>
+      <w:pPr>
+        <w:ind w:left="708"/>
+        <w:rPr>
+          <w:b/>
+          <w:bCs/>
+          <w:i/>
+          <w:iCs/>
+        </w:rPr>
+      </w:pPr>
+      <w:r>
+        <w:rPr>
+          <w:b/>
+          <w:bCs/>
+          <w:i/>
+          <w:iCs/>
+        </w:rPr>
+        <w:t>String result = null;</w:t>
+      </w:r>
+    </w:p>
+    <w:p>
+      <w:pPr>
+        <w:ind w:left="708"/>
+        <w:rPr>
+          <w:b/>
+          <w:bCs/>
+          <w:i/>
+          <w:iCs/>
+        </w:rPr>
+      </w:pPr>
+      <w:r>
+        <w:rPr>
+          <w:b/>
+          <w:bCs/>
+          <w:i/>
+          <w:iCs/>
+        </w:rPr>
+        <w:t>for(i = 1; i &lt; 11; i--) {</w:t>
+      </w:r>
+    </w:p>
+    <w:p>
+      <w:pPr>
+        <w:ind w:left="1416"/>
+        <w:rPr>
+          <w:b/>
+          <w:bCs/>
+          <w:i/>
+          <w:iCs/>
+        </w:rPr>
+      </w:pPr>
+      <w:r>
+        <w:rPr>
+          <w:b/>
+          <w:bCs/>
+          <w:i/>
+          <w:iCs/>
+        </w:rPr>
+        <w:t>result += numero + "x" + i + "=" + (i*numero) + "\n";</w:t>
+      </w:r>
+    </w:p>
+    <w:p>
+      <w:pPr>
+        <w:ind w:left="1416"/>
+        <w:rPr>
+          <w:b/>
+          <w:bCs/>
+          <w:i/>
+          <w:iCs/>
+        </w:rPr>
+      </w:pPr>
+      <w:r>
+        <w:rPr>
+          <w:b/>
+          <w:bCs/>
+          <w:i/>
+          <w:iCs/>
+        </w:rPr>
+        <w:t>listado.get(listado.size()-1)=(BOOLEAN) numero&gt;i;</w:t>
+      </w:r>
+    </w:p>
+    <w:p>
+      <w:pPr>
+        <w:ind w:left="708"/>
+        <w:rPr>
+          <w:b/>
+          <w:bCs/>
+          <w:i/>
+          <w:iCs/>
+        </w:rPr>
+      </w:pPr>
+      <w:r>
+        <w:rPr>
+          <w:b/>
+          <w:bCs/>
+          <w:i/>
+          <w:iCs/>
+        </w:rPr>
+        <w:t>}</w:t>
+      </w:r>
+    </w:p>
+    <w:p>
+      <w:pPr>
+        <w:ind w:left="708"/>
+        <w:rPr>
+          <w:b/>
+          <w:bCs/>
+          <w:i/>
+          <w:iCs/>
+        </w:rPr>
+      </w:pPr>
+      <w:r>
+        <w:rPr>
+          <w:b/>
+          <w:bCs/>
+          <w:i/>
+          <w:iCs/>
+        </w:rPr>
+        <w:t>return true;</w:t>
+      </w:r>
+    </w:p>
+    <w:p>
+      <w:pPr>
+        <w:rPr>
+          <w:b/>
+          <w:bCs/>
+          <w:i/>
+          <w:iCs/>
+        </w:rPr>
+      </w:pPr>
+      <w:r>
+        <w:rPr>
+          <w:b/>
+          <w:bCs/>
+          <w:i/>
+          <w:iCs/>
+        </w:rPr>
+        <w:lastRenderedPageBreak/>
+        <w:t>}</w:t>
+      </w:r>
+    </w:p>
+    <w:p>
+      <w:pPr>
+        <w:rPr>
+          <w:b/>
+          <w:bCs/>
+          <w:i/>
+          <w:iCs/>
+        </w:rPr>
+      </w:pPr>
+      <w:r>
+        <w:rPr>
+          <w:b/>
+          <w:bCs/>
+          <w:i/>
+          <w:iCs/>
+        </w:rPr>
+        <w:t>Ayuda: Sintácticos 4, Semánticos 3, Lógico 1</w:t>
+      </w:r>
+    </w:p>
+    <w:p/>
+    <w:p>
+      <w:r>
+        <w:t>Lógico</w:t>
+      </w:r>
+    </w:p>
+    <w:p>
+      <w:r>
+        <w:t>1ro: i siempre será menor a 11 ya que empieza en 1 y le voy restando, por lo que se trata de un loop infinito.</w:t>
+      </w:r>
+    </w:p>
+    <w:p/>
+    <w:p>
+      <w:r>
+        <w:t>Sintácticos</w:t>
+      </w:r>
+    </w:p>
+    <w:p>
+      <w:r>
+        <w:t>1ro: debe ser ArrayList, no arrayList</w:t>
+      </w:r>
+    </w:p>
+    <w:p>
+      <w:r>
+        <w:t xml:space="preserve">2do: </w:t>
+      </w:r>
+      <w:r>
+        <w:t>BOOLEAN deberia ser Boolean o boolean</w:t>
+      </w:r>
+    </w:p>
+    <w:p>
+      <w:r>
+        <w:t xml:space="preserve">3ro: </w:t>
+      </w:r>
+      <w:r>
+        <w:t>listado.get(listado.size()-1)=(BOOLEAN) numero&gt;i;  listado.get(listado.size()-1) deberia ser una variable</w:t>
+      </w:r>
+    </w:p>
+    <w:p/>
+    <w:p>
+      <w:r>
+        <w:t>S</w:t>
+      </w:r>
+      <w:r>
+        <w:t>emántico</w:t>
+      </w:r>
+    </w:p>
+    <w:p>
+      <w:r>
+        <w:t xml:space="preserve">1ro: la variable i no </w:t>
+      </w:r>
+      <w:r>
+        <w:t>está</w:t>
+      </w:r>
+      <w:r>
+        <w:t xml:space="preserve"> declarada</w:t>
+      </w:r>
+      <w:r>
+        <w:t>. Se detecta en compilación.</w:t>
+      </w:r>
+    </w:p>
+    <w:p>
+      <w:r>
+        <w:t xml:space="preserve">2do no se puede realizar return true cuando no se </w:t>
+      </w:r>
+      <w:r>
+        <w:t>especificó</w:t>
+      </w:r>
+      <w:r>
+        <w:t xml:space="preserve"> que la función iba a retornar un </w:t>
+      </w:r>
+      <w:r>
+        <w:t>dato de tipo boolean</w:t>
+      </w:r>
+      <w:r>
+        <w:t>.</w:t>
+      </w:r>
+      <w:r>
+        <w:t xml:space="preserve"> . Se detecta en compilación.</w:t>
+      </w:r>
+    </w:p>
+    <w:p>
+      <w:r>
+        <w:t>3ro: (BOOLEAN) numero&gt;i;  No puedo transformar un int en un boolean</w:t>
+      </w:r>
+      <w:r>
+        <w:t>. Se detecta en compilación.</w:t>
+      </w:r>
+    </w:p>
+    <w:p/>
+    <w:p>
+      <w:r>
+        <w:t xml:space="preserve">c) </w:t>
+      </w:r>
+    </w:p>
+    <w:p>
+      <w:pPr>
+        <w:rPr>
+          <w:b/>
+          <w:bCs/>
+          <w:i/>
+          <w:iCs/>
+        </w:rPr>
+      </w:pPr>
+      <w:r>
+        <w:rPr>
+          <w:b/>
+          <w:bCs/>
+          <w:i/>
+          <w:iCs/>
+        </w:rPr>
+        <w:t>C</w:t>
+      </w:r>
+    </w:p>
+    <w:p>
+      <w:pPr>
+        <w:rPr>
+          <w:b/>
+          <w:bCs/>
+          <w:i/>
+          <w:iCs/>
+        </w:rPr>
+      </w:pPr>
+      <w:r>
+        <w:rPr>
+          <w:b/>
+          <w:bCs/>
+          <w:i/>
+          <w:iCs/>
+        </w:rPr>
+        <w:t># include &lt;stdio.h&gt;</w:t>
+      </w:r>
+    </w:p>
+    <w:p>
+      <w:pPr>
+        <w:rPr>
+          <w:b/>
+          <w:bCs/>
+          <w:i/>
+          <w:iCs/>
+        </w:rPr>
+      </w:pPr>
+      <w:r>
+        <w:rPr>
+          <w:b/>
+          <w:bCs/>
+          <w:i/>
+          <w:iCs/>
+        </w:rPr>
+        <w:t>int suma; /* Esta es una variable global */</w:t>
+      </w:r>
+    </w:p>
+    <w:p>
+      <w:pPr>
+        <w:rPr>
+          <w:b/>
+          <w:bCs/>
+          <w:i/>
+          <w:iCs/>
+        </w:rPr>
+      </w:pPr>
+      <w:r>
+        <w:rPr>
+          <w:b/>
+          <w:bCs/>
+          <w:i/>
+          <w:iCs/>
+        </w:rPr>
+        <w:t>int main()</w:t>
+      </w:r>
+    </w:p>
+    <w:p>
+      <w:pPr>
+        <w:rPr>
+          <w:b/>
+          <w:bCs/>
+          <w:i/>
+          <w:iCs/>
+        </w:rPr>
+      </w:pPr>
+      <w:r>
+        <w:rPr>
+          <w:b/>
+          <w:bCs/>
+          <w:i/>
+          <w:iCs/>
+        </w:rPr>
+        <w:t>{ int indice;</w:t>
+      </w:r>
+    </w:p>
+    <w:p>
+      <w:pPr>
+        <w:rPr>
+          <w:b/>
+          <w:bCs/>
+          <w:i/>
+          <w:iCs/>
+        </w:rPr>
+      </w:pPr>
+      <w:r>
+        <w:rPr>
+          <w:b/>
+          <w:bCs/>
+          <w:i/>
+          <w:iCs/>
+        </w:rPr>
+        <w:t>encabezado;</w:t>
+      </w:r>
+    </w:p>
+    <w:p>
+      <w:pPr>
+        <w:rPr>
+          <w:b/>
+          <w:bCs/>
+          <w:i/>
+          <w:iCs/>
+        </w:rPr>
+      </w:pPr>
+      <w:r>
+        <w:rPr>
+          <w:b/>
+          <w:bCs/>
+          <w:i/>
+          <w:iCs/>
+        </w:rPr>
+        <w:t>for (indice = 1 ; indice &lt;= 7 ; indice ++)</w:t>
+      </w:r>
+    </w:p>
+    <w:p>
+      <w:pPr>
+        <w:rPr>
+          <w:b/>
+          <w:bCs/>
+          <w:i/>
+          <w:iCs/>
+        </w:rPr>
+      </w:pPr>
+      <w:r>
+        <w:rPr>
+          <w:b/>
+          <w:bCs/>
+          <w:i/>
+          <w:iCs/>
+        </w:rPr>
+        <w:t>cuadrado (indice);</w:t>
+      </w:r>
+    </w:p>
+    <w:p>
+      <w:pPr>
+        <w:rPr>
+          <w:b/>
+          <w:bCs/>
+          <w:i/>
+          <w:iCs/>
+        </w:rPr>
+      </w:pPr>
+      <w:r>
+        <w:rPr>
+          <w:b/>
+          <w:bCs/>
+          <w:i/>
+          <w:iCs/>
+        </w:rPr>
+        <w:t>final(); Llama a la función final */</w:t>
+      </w:r>
+    </w:p>
+    <w:p>
+      <w:pPr>
+        <w:rPr>
+          <w:b/>
+          <w:bCs/>
+          <w:i/>
+          <w:iCs/>
+        </w:rPr>
+      </w:pPr>
+      <w:r>
+        <w:rPr>
+          <w:b/>
+          <w:bCs/>
+          <w:i/>
+          <w:iCs/>
+        </w:rPr>
+        <w:t>return 0;</w:t>
+      </w:r>
+    </w:p>
+    <w:p>
+      <w:pPr>
+        <w:rPr>
+          <w:b/>
+          <w:bCs/>
+          <w:i/>
+          <w:iCs/>
+        </w:rPr>
+      </w:pPr>
+      <w:r>
+        <w:rPr>
+          <w:b/>
+          <w:bCs/>
+          <w:i/>
+          <w:iCs/>
+        </w:rPr>
+        <w:t>}</w:t>
+      </w:r>
+    </w:p>
+    <w:p>
+      <w:pPr>
+        <w:rPr>
+          <w:b/>
+          <w:bCs/>
+          <w:i/>
+          <w:iCs/>
+        </w:rPr>
+      </w:pPr>
+      <w:r>
+        <w:rPr>
+          <w:b/>
+          <w:bCs/>
+          <w:i/>
+          <w:iCs/>
+        </w:rPr>
+        <w:t>cuadrado (numero)</w:t>
+      </w:r>
+    </w:p>
+    <w:p>
+      <w:pPr>
+        <w:rPr>
+          <w:b/>
+          <w:bCs/>
+          <w:i/>
+          <w:iCs/>
+        </w:rPr>
+      </w:pPr>
+      <w:r>
+        <w:rPr>
+          <w:b/>
+          <w:bCs/>
+          <w:i/>
+          <w:iCs/>
+        </w:rPr>
+        <w:lastRenderedPageBreak/>
+        <w:t>int numero;</w:t>
+      </w:r>
+    </w:p>
+    <w:p>
+      <w:pPr>
+        <w:rPr>
+          <w:b/>
+          <w:bCs/>
+          <w:i/>
+          <w:iCs/>
+        </w:rPr>
+      </w:pPr>
+      <w:r>
+        <w:rPr>
+          <w:b/>
+          <w:bCs/>
+          <w:i/>
+          <w:iCs/>
+        </w:rPr>
+        <w:t>{ int numero_cuadrado;</w:t>
+      </w:r>
+    </w:p>
+    <w:p>
+      <w:pPr>
+        <w:rPr>
+          <w:b/>
+          <w:bCs/>
+          <w:i/>
+          <w:iCs/>
+        </w:rPr>
+      </w:pPr>
+      <w:r>
+        <w:rPr>
+          <w:b/>
+          <w:bCs/>
+          <w:i/>
+          <w:iCs/>
+        </w:rPr>
+        <w:t>numero_cuadrado == numero * numero;</w:t>
+      </w:r>
+    </w:p>
+    <w:p>
+      <w:pPr>
+        <w:rPr>
+          <w:b/>
+          <w:bCs/>
+          <w:i/>
+          <w:iCs/>
+        </w:rPr>
+      </w:pPr>
+      <w:r>
+        <w:rPr>
+          <w:b/>
+          <w:bCs/>
+          <w:i/>
+          <w:iCs/>
+        </w:rPr>
+        <w:t>suma += numero_cuadrado;</w:t>
+      </w:r>
+    </w:p>
+    <w:p>
+      <w:pPr>
+        <w:rPr>
+          <w:b/>
+          <w:bCs/>
+          <w:i/>
+          <w:iCs/>
+        </w:rPr>
+      </w:pPr>
+      <w:r>
+        <w:rPr>
+          <w:b/>
+          <w:bCs/>
+          <w:i/>
+          <w:iCs/>
+        </w:rPr>
+        <w:t>printf("El cuadrado de %d es %d\n",</w:t>
+      </w:r>
+    </w:p>
+    <w:p>
+      <w:pPr>
+        <w:rPr>
+          <w:b/>
+          <w:bCs/>
+          <w:i/>
+          <w:iCs/>
+        </w:rPr>
+      </w:pPr>
+      <w:r>
+        <w:rPr>
+          <w:b/>
+          <w:bCs/>
+          <w:i/>
+          <w:iCs/>
+        </w:rPr>
+        <w:t>numero, numero_cuadrado);</w:t>
+      </w:r>
+    </w:p>
+    <w:p>
+      <w:pPr>
+        <w:rPr>
+          <w:b/>
+          <w:bCs/>
+          <w:i/>
+          <w:iCs/>
+        </w:rPr>
+      </w:pPr>
+      <w:r>
+        <w:rPr>
+          <w:b/>
+          <w:bCs/>
+          <w:i/>
+          <w:iCs/>
+        </w:rPr>
+        <w:t>}</w:t>
+      </w:r>
+    </w:p>
+    <w:p>
+      <w:pPr>
+        <w:rPr>
+          <w:b/>
+          <w:bCs/>
+          <w:i/>
+          <w:iCs/>
+        </w:rPr>
+      </w:pPr>
+      <w:r>
+        <w:rPr>
+          <w:b/>
+          <w:bCs/>
+          <w:i/>
+          <w:iCs/>
+        </w:rPr>
+        <w:t>Ayuda: Sintácticos 2, Semánticos 6</w:t>
+      </w:r>
+    </w:p>
+    <w:p/>
+    <w:p>
+      <w:r>
+        <w:t>Sintácticos</w:t>
+      </w:r>
+    </w:p>
+    <w:p>
+      <w:r>
+        <w:t xml:space="preserve">1ro: </w:t>
+      </w:r>
+      <w:r>
+        <w:t>encabezado</w:t>
+      </w:r>
+      <w:r>
+        <w:t>; si se quiere llamar a una función faltan los ().</w:t>
+      </w:r>
+    </w:p>
+    <w:p>
+      <w:r>
+        <w:t xml:space="preserve">2do: </w:t>
+      </w:r>
+      <w:r>
+        <w:t>Llama a la función final */ falta abrir el comentario</w:t>
+      </w:r>
+    </w:p>
+    <w:p>
+      <w:r>
+        <w:t xml:space="preserve">3ro: cuadrado (numero) faltan las llaves en caso de que sea la declaración de una función, estas llaves están puestas incorrectamente </w:t>
+      </w:r>
+      <w:r>
+        <w:t>más</w:t>
+      </w:r>
+      <w:r>
+        <w:t xml:space="preserve"> abajo.</w:t>
+      </w:r>
+    </w:p>
+    <w:p/>
+    <w:p>
+      <w:r>
+        <w:t>S</w:t>
+      </w:r>
+      <w:r>
+        <w:t>emánticos</w:t>
+      </w:r>
+    </w:p>
+    <w:p>
+      <w:r>
+        <w:t xml:space="preserve">1ro: </w:t>
+      </w:r>
+      <w:r>
+        <w:t>e</w:t>
+      </w:r>
+      <w:r>
+        <w:t>ncabezado</w:t>
+      </w:r>
+      <w:r>
+        <w:t xml:space="preserve"> (</w:t>
+      </w:r>
+      <w:r>
+        <w:t xml:space="preserve">); no es una función declarada. Se detecta en </w:t>
+      </w:r>
+      <w:r>
+        <w:t>compilación</w:t>
+      </w:r>
+      <w:r>
+        <w:t>.</w:t>
+      </w:r>
+    </w:p>
+    <w:p>
+      <w:r>
+        <w:t>2do: cuadrado (</w:t>
+      </w:r>
+      <w:r>
+        <w:t>indice</w:t>
+      </w:r>
+      <w:r>
+        <w:t xml:space="preserve">) no es una función declarada. Se detecta en </w:t>
+      </w:r>
+      <w:r>
+        <w:t>compilación</w:t>
+      </w:r>
+      <w:r>
+        <w:t>.</w:t>
+      </w:r>
+    </w:p>
+    <w:p>
+      <w:r>
+        <w:t xml:space="preserve">3ro: </w:t>
+      </w:r>
+      <w:r>
+        <w:t>cuadrado (numero) e int numero; no está dentro de ningún bloque. Se detecta en compilación.</w:t>
+      </w:r>
+    </w:p>
+    <w:p>
+      <w:r>
+        <w:t xml:space="preserve">4to: </w:t>
+      </w:r>
+      <w:r>
+        <w:t>final() la función final no esta declarada.</w:t>
+      </w:r>
+      <w:r>
+        <w:t xml:space="preserve"> Se detecta en compilación.</w:t>
+      </w:r>
+    </w:p>
+    <w:p>
+      <w:r>
+        <w:t>5to: numero_cuadrado == numero * numero; numero y numero_cuadrado no estan inicializado. Se detecta en compilacion</w:t>
+      </w:r>
+    </w:p>
+    <w:p>
+      <w:r>
+        <w:t>6to: suma += numero_cuadrado; suma no esta declarada.</w:t>
+      </w:r>
+      <w:r>
+        <w:t xml:space="preserve"> Se detecta en compilación.</w:t>
+      </w:r>
+    </w:p>
+    <w:p>
+      <w:pPr>
+        <w:rPr>
+          <w:u w:val="single"/>
+        </w:rPr>
+      </w:pPr>
+    </w:p>
+    <w:p>
+      <w:pPr>
+        <w:rPr>
+          <w:b/>
+          <w:bCs/>
+          <w:i/>
+          <w:iCs/>
+        </w:rPr>
+      </w:pPr>
+      <w:r>
+        <w:rPr>
+          <w:b/>
+          <w:bCs/>
+          <w:i/>
+          <w:iCs/>
+        </w:rPr>
+        <w:t>d)Python</w:t>
+      </w:r>
+    </w:p>
+    <w:p>
+      <w:pPr>
+        <w:rPr>
+          <w:b/>
+          <w:bCs/>
+          <w:i/>
+          <w:iCs/>
+        </w:rPr>
+      </w:pPr>
+      <w:r>
+        <w:rPr>
+          <w:b/>
+          <w:bCs/>
+          <w:i/>
+          <w:iCs/>
+        </w:rPr>
+        <w:t>#!/usr/bin/python</w:t>
+      </w:r>
+    </w:p>
+    <w:p>
+      <w:pPr>
+        <w:rPr>
+          <w:b/>
+          <w:bCs/>
+          <w:i/>
+          <w:iCs/>
+        </w:rPr>
+      </w:pPr>
+      <w:r>
+        <w:rPr>
+          <w:b/>
+          <w:bCs/>
+          <w:i/>
+          <w:iCs/>
+        </w:rPr>
+        <w:t>print "\nDEFINICION DE NUMEROS PRIMOS"</w:t>
+      </w:r>
+    </w:p>
+    <w:p>
+      <w:pPr>
+        <w:rPr>
+          <w:b/>
+          <w:bCs/>
+          <w:i/>
+          <w:iCs/>
+        </w:rPr>
+      </w:pPr>
+      <w:r>
+        <w:rPr>
+          <w:b/>
+          <w:bCs/>
+          <w:i/>
+          <w:iCs/>
+        </w:rPr>
+        <w:t>r = 1</w:t>
+      </w:r>
+    </w:p>
+    <w:p>
+      <w:pPr>
+        <w:rPr>
+          <w:b/>
+          <w:bCs/>
+          <w:i/>
+          <w:iCs/>
+        </w:rPr>
+      </w:pPr>
+      <w:r>
+        <w:rPr>
+          <w:b/>
+          <w:bCs/>
+          <w:i/>
+          <w:iCs/>
+        </w:rPr>
+        <w:t>while r = True:</w:t>
+      </w:r>
+    </w:p>
+    <w:p>
+      <w:pPr>
+        <w:rPr>
+          <w:b/>
+          <w:bCs/>
+          <w:i/>
+          <w:iCs/>
+        </w:rPr>
+      </w:pPr>
+      <w:r>
+        <w:rPr>
+          <w:b/>
+          <w:bCs/>
+          <w:i/>
+          <w:iCs/>
+        </w:rPr>
+        <w:t>N = input("\nDame el numero a analizar: ")</w:t>
+      </w:r>
+    </w:p>
+    <w:p>
+      <w:pPr>
+        <w:rPr>
+          <w:b/>
+          <w:bCs/>
+          <w:i/>
+          <w:iCs/>
+        </w:rPr>
+      </w:pPr>
+      <w:r>
+        <w:rPr>
+          <w:b/>
+          <w:bCs/>
+          <w:i/>
+          <w:iCs/>
+        </w:rPr>
+        <w:t>i = 3</w:t>
+      </w:r>
+    </w:p>
+    <w:p>
+      <w:pPr>
+        <w:rPr>
+          <w:b/>
+          <w:bCs/>
+          <w:i/>
+          <w:iCs/>
+        </w:rPr>
+      </w:pPr>
+      <w:r>
+        <w:rPr>
+          <w:b/>
+          <w:bCs/>
+          <w:i/>
+          <w:iCs/>
+        </w:rPr>
+        <w:t>fact = 0</w:t>
+      </w:r>
+    </w:p>
+    <w:p>
+      <w:pPr>
+        <w:rPr>
+          <w:b/>
+          <w:bCs/>
+          <w:i/>
+          <w:iCs/>
+        </w:rPr>
+      </w:pPr>
+      <w:r>
+        <w:rPr>
+          <w:b/>
+          <w:bCs/>
+          <w:i/>
+          <w:iCs/>
+        </w:rPr>
+        <w:lastRenderedPageBreak/>
+        <w:t>if (N mod 2 == 0) and (N != 2):</w:t>
+      </w:r>
+    </w:p>
+    <w:p>
+      <w:pPr>
+        <w:rPr>
+          <w:b/>
+          <w:bCs/>
+          <w:i/>
+          <w:iCs/>
+        </w:rPr>
+      </w:pPr>
+      <w:r>
+        <w:rPr>
+          <w:b/>
+          <w:bCs/>
+          <w:i/>
+          <w:iCs/>
+        </w:rPr>
+        <w:t>print "\nEl numero %d NO es primo\n" % N</w:t>
+      </w:r>
+    </w:p>
+    <w:p>
+      <w:pPr>
+        <w:rPr>
+          <w:b/>
+          <w:bCs/>
+          <w:i/>
+          <w:iCs/>
+        </w:rPr>
+      </w:pPr>
+      <w:r>
+        <w:rPr>
+          <w:b/>
+          <w:bCs/>
+          <w:i/>
+          <w:iCs/>
+        </w:rPr>
+        <w:t>else:</w:t>
+      </w:r>
+    </w:p>
+    <w:p>
+      <w:pPr>
+        <w:rPr>
+          <w:b/>
+          <w:bCs/>
+          <w:i/>
+          <w:iCs/>
+        </w:rPr>
+      </w:pPr>
+      <w:r>
+        <w:rPr>
+          <w:b/>
+          <w:bCs/>
+          <w:i/>
+          <w:iCs/>
+        </w:rPr>
+        <w:t>while i &lt;= (N^0.5):</w:t>
+      </w:r>
+    </w:p>
+    <w:p>
+      <w:pPr>
+        <w:rPr>
+          <w:b/>
+          <w:bCs/>
+          <w:i/>
+          <w:iCs/>
+        </w:rPr>
+      </w:pPr>
+      <w:r>
+        <w:rPr>
+          <w:b/>
+          <w:bCs/>
+          <w:i/>
+          <w:iCs/>
+        </w:rPr>
+        <w:t>if (N % i) == 0:</w:t>
+      </w:r>
+    </w:p>
+    <w:p>
+      <w:pPr>
+        <w:rPr>
+          <w:b/>
+          <w:bCs/>
+          <w:i/>
+          <w:iCs/>
+        </w:rPr>
+      </w:pPr>
+      <w:r>
+        <w:rPr>
+          <w:b/>
+          <w:bCs/>
+          <w:i/>
+          <w:iCs/>
+        </w:rPr>
+        <w:t>mensaje="\nEl numero ingresado NO es primo\n" % N</w:t>
+      </w:r>
+    </w:p>
+    <w:p>
+      <w:pPr>
+        <w:rPr>
+          <w:b/>
+          <w:bCs/>
+          <w:i/>
+          <w:iCs/>
+        </w:rPr>
+      </w:pPr>
+      <w:r>
+        <w:rPr>
+          <w:b/>
+          <w:bCs/>
+          <w:i/>
+          <w:iCs/>
+        </w:rPr>
+        <w:t>msg = mensaje[4:6]</w:t>
+      </w:r>
+    </w:p>
+    <w:p>
+      <w:pPr>
+        <w:rPr>
+          <w:b/>
+          <w:bCs/>
+          <w:i/>
+          <w:iCs/>
+        </w:rPr>
+      </w:pPr>
+      <w:r>
+        <w:rPr>
+          <w:b/>
+          <w:bCs/>
+          <w:i/>
+          <w:iCs/>
+        </w:rPr>
+        <w:t>print msg</w:t>
+      </w:r>
+    </w:p>
+    <w:p>
+      <w:pPr>
+        <w:rPr>
+          <w:b/>
+          <w:bCs/>
+          <w:i/>
+          <w:iCs/>
+        </w:rPr>
+      </w:pPr>
+      <w:r>
+        <w:rPr>
+          <w:b/>
+          <w:bCs/>
+          <w:i/>
+          <w:iCs/>
+        </w:rPr>
+        <w:t>fact = 1</w:t>
+      </w:r>
+    </w:p>
+    <w:p>
+      <w:pPr>
+        <w:rPr>
+          <w:b/>
+          <w:bCs/>
+          <w:i/>
+          <w:iCs/>
+        </w:rPr>
+      </w:pPr>
+      <w:r>
+        <w:rPr>
+          <w:b/>
+          <w:bCs/>
+          <w:i/>
+          <w:iCs/>
+        </w:rPr>
+        <w:t>i+=2</w:t>
+      </w:r>
+    </w:p>
+    <w:p>
+      <w:pPr>
+        <w:rPr>
+          <w:b/>
+          <w:bCs/>
+          <w:i/>
+          <w:iCs/>
+        </w:rPr>
+      </w:pPr>
+      <w:r>
+        <w:rPr>
+          <w:b/>
+          <w:bCs/>
+          <w:i/>
+          <w:iCs/>
+        </w:rPr>
+        <w:t>if fact == 0:</w:t>
+      </w:r>
+    </w:p>
+    <w:p>
+      <w:pPr>
+        <w:rPr>
+          <w:b/>
+          <w:bCs/>
+          <w:i/>
+          <w:iCs/>
+        </w:rPr>
+      </w:pPr>
+      <w:r>
+        <w:rPr>
+          <w:b/>
+          <w:bCs/>
+          <w:i/>
+          <w:iCs/>
+        </w:rPr>
+        <w:t>print "\nEl numero %d SI es primo\n" % N</w:t>
+      </w:r>
+    </w:p>
+    <w:p>
+      <w:pPr>
+        <w:rPr>
+          <w:b/>
+          <w:bCs/>
+          <w:i/>
+          <w:iCs/>
+        </w:rPr>
+      </w:pPr>
+      <w:r>
+        <w:rPr>
+          <w:b/>
+          <w:bCs/>
+          <w:i/>
+          <w:iCs/>
+        </w:rPr>
+        <w:t>r = input("Consultar otro número? SI (1) o NO (0)---&gt;&gt; ")</w:t>
+      </w:r>
+    </w:p>
+    <w:p>
+      <w:pPr>
+        <w:rPr>
+          <w:b/>
+          <w:bCs/>
+          <w:i/>
+          <w:iCs/>
+        </w:rPr>
+      </w:pPr>
+      <w:r>
+        <w:rPr>
+          <w:b/>
+          <w:bCs/>
+          <w:i/>
+          <w:iCs/>
+        </w:rPr>
+        <w:t>Ayuda: Sintácticos 2, Semánticos 3</w:t>
+      </w:r>
+      <w:r>
+        <w:rPr>
+          <w:b/>
+          <w:bCs/>
+          <w:i/>
+          <w:iCs/>
+        </w:rPr>
+        <w:cr/>
+      </w:r>
+    </w:p>
+    <w:p>
+      <w:r>
+        <w:t>Sintácticos</w:t>
+      </w:r>
+    </w:p>
+    <w:p>
+      <w:r>
+        <w:t xml:space="preserve">1ro: </w:t>
+      </w:r>
+      <w:r>
+        <w:t>Faltan paréntesis en todos los print</w:t>
+      </w:r>
+    </w:p>
+    <w:p>
+      <w:r>
+        <w:t xml:space="preserve">2do: if (N mod 2 == 0) and (N != 2): el mod en Python </w:t>
+      </w:r>
+      <w:r>
+        <w:t xml:space="preserve">es </w:t>
+      </w:r>
+      <w:r>
+        <w:t>%</w:t>
+      </w:r>
+    </w:p>
+    <w:p>
+      <w:r>
+        <w:t>3ro: while i &lt;= (N^0.5): la potencia es **</w:t>
+      </w:r>
+    </w:p>
+    <w:p>
+      <w:r>
+        <w:t>4to: while r = True la comparación se hace con ==</w:t>
+      </w:r>
+    </w:p>
+    <w:p/>
+    <w:p>
+      <w:r>
+        <w:t>Semánticos</w:t>
+      </w:r>
+    </w:p>
+    <w:p>
+      <w:r>
+        <w:t>1ro: while r = True se esta comparando un int con un boolean</w:t>
+      </w:r>
+      <w:r>
+        <w:t>. Se detecta en compilacion</w:t>
+      </w:r>
+    </w:p>
+    <w:p>
+      <w:r>
+        <w:t>2d</w:t>
+      </w:r>
+      <w:r>
+        <w:t xml:space="preserve">o: </w:t>
+      </w:r>
+      <w:r>
+        <w:t>if (N mod 2 == 0) and (N != 2):</w:t>
+      </w:r>
+      <w:r>
+        <w:t xml:space="preserve"> hay que parsear el n a int con (int)</w:t>
+      </w:r>
+      <w:r>
+        <w:t>. Se detecta en compilacion</w:t>
+      </w:r>
+    </w:p>
+    <w:p>
+      <w:r>
+        <w:t xml:space="preserve">3ro: </w:t>
+      </w:r>
+      <w:r>
+        <w:t>"\nEl numero ingresado NO es primo\n" % N</w:t>
+      </w:r>
+      <w:r>
+        <w:t xml:space="preserve"> falta el d%. Se detecta en </w:t>
+      </w:r>
+      <w:r>
+        <w:t>ejecución</w:t>
+      </w:r>
+    </w:p>
+    <w:p/>
+    <w:p>
+      <w:pPr>
+        <w:rPr>
+          <w:b/>
+          <w:bCs/>
+          <w:i/>
+          <w:iCs/>
+        </w:rPr>
+      </w:pPr>
+      <w:r>
+        <w:rPr>
+          <w:b/>
+          <w:bCs/>
+          <w:i/>
+          <w:iCs/>
+        </w:rPr>
+        <w:t>e) Ruby</w:t>
+      </w:r>
+    </w:p>
+    <w:p>
+      <w:pPr>
+        <w:rPr>
+          <w:b/>
+          <w:bCs/>
+          <w:i/>
+          <w:iCs/>
+        </w:rPr>
+      </w:pPr>
+      <w:r>
+        <w:rPr>
+          <w:b/>
+          <w:bCs/>
+          <w:i/>
+          <w:iCs/>
+        </w:rPr>
+        <w:t>def ej1</w:t>
+      </w:r>
+    </w:p>
+    <w:p>
+      <w:pPr>
+        <w:rPr>
+          <w:b/>
+          <w:bCs/>
+          <w:i/>
+          <w:iCs/>
+        </w:rPr>
+      </w:pPr>
+      <w:r>
+        <w:rPr>
+          <w:b/>
+          <w:bCs/>
+          <w:i/>
+          <w:iCs/>
+        </w:rPr>
+        <w:t>Puts 'Hola, ¿Cuál es tu nombre?'</w:t>
+      </w:r>
+    </w:p>
+    <w:p>
+      <w:pPr>
+        <w:rPr>
+          <w:b/>
+          <w:bCs/>
+          <w:i/>
+          <w:iCs/>
+        </w:rPr>
+      </w:pPr>
+      <w:r>
+        <w:rPr>
+          <w:b/>
+          <w:bCs/>
+          <w:i/>
+          <w:iCs/>
+        </w:rPr>
+        <w:t>nom = gets.chomp</w:t>
+      </w:r>
+    </w:p>
+    <w:p>
+      <w:pPr>
+        <w:rPr>
+          <w:b/>
+          <w:bCs/>
+          <w:i/>
+          <w:iCs/>
+        </w:rPr>
+      </w:pPr>
+      <w:r>
+        <w:rPr>
+          <w:b/>
+          <w:bCs/>
+          <w:i/>
+          <w:iCs/>
+        </w:rPr>
+        <w:t>puts 'Mi nombre es ', + nom</w:t>
+      </w:r>
+    </w:p>
+    <w:p>
+      <w:pPr>
+        <w:rPr>
+          <w:b/>
+          <w:bCs/>
+          <w:i/>
+          <w:iCs/>
+        </w:rPr>
+      </w:pPr>
+      <w:r>
+        <w:rPr>
+          <w:b/>
+          <w:bCs/>
+          <w:i/>
+          <w:iCs/>
+        </w:rPr>
+        <w:lastRenderedPageBreak/>
+        <w:t>puts 'Mi sobrenombre es 'Juan''</w:t>
+      </w:r>
+    </w:p>
+    <w:p>
+      <w:pPr>
+        <w:rPr>
+          <w:b/>
+          <w:bCs/>
+          <w:i/>
+          <w:iCs/>
+        </w:rPr>
+      </w:pPr>
+      <w:r>
+        <w:rPr>
+          <w:b/>
+          <w:bCs/>
+          <w:i/>
+          <w:iCs/>
+        </w:rPr>
+        <w:t>puts 'Tengo 10 años'</w:t>
+      </w:r>
+    </w:p>
+    <w:p>
+      <w:pPr>
+        <w:rPr>
+          <w:b/>
+          <w:bCs/>
+          <w:i/>
+          <w:iCs/>
+        </w:rPr>
+      </w:pPr>
+      <w:r>
+        <w:rPr>
+          <w:b/>
+          <w:bCs/>
+          <w:i/>
+          <w:iCs/>
+        </w:rPr>
+        <w:t>meses = edad*12</w:t>
+      </w:r>
+    </w:p>
+    <w:p>
+      <w:pPr>
+        <w:rPr>
+          <w:b/>
+          <w:bCs/>
+          <w:i/>
+          <w:iCs/>
+        </w:rPr>
+      </w:pPr>
+      <w:r>
+        <w:rPr>
+          <w:b/>
+          <w:bCs/>
+          <w:i/>
+          <w:iCs/>
+        </w:rPr>
+        <w:t>dias = 'meses' *30</w:t>
+      </w:r>
+    </w:p>
+    <w:p>
+      <w:pPr>
+        <w:rPr>
+          <w:b/>
+          <w:bCs/>
+          <w:i/>
+          <w:iCs/>
+        </w:rPr>
+      </w:pPr>
+      <w:r>
+        <w:rPr>
+          <w:b/>
+          <w:bCs/>
+          <w:i/>
+          <w:iCs/>
+        </w:rPr>
+        <w:t>hs= 'dias * 24'</w:t>
+      </w:r>
+    </w:p>
+    <w:p>
+      <w:pPr>
+        <w:rPr>
+          <w:b/>
+          <w:bCs/>
+          <w:i/>
+          <w:iCs/>
+        </w:rPr>
+      </w:pPr>
+      <w:r>
+        <w:rPr>
+          <w:b/>
+          <w:bCs/>
+          <w:i/>
+          <w:iCs/>
+        </w:rPr>
+        <w:t>puts 'Eso es: meses + ' meses o ' + dias + ' días o ' + hs + ' horas'</w:t>
+      </w:r>
+    </w:p>
+    <w:p>
+      <w:pPr>
+        <w:rPr>
+          <w:b/>
+          <w:bCs/>
+          <w:i/>
+          <w:iCs/>
+        </w:rPr>
+      </w:pPr>
+      <w:r>
+        <w:rPr>
+          <w:b/>
+          <w:bCs/>
+          <w:i/>
+          <w:iCs/>
+        </w:rPr>
+        <w:t>puts 'vos cuántos años tenés'</w:t>
+      </w:r>
+    </w:p>
+    <w:p>
+      <w:pPr>
+        <w:rPr>
+          <w:b/>
+          <w:bCs/>
+          <w:i/>
+          <w:iCs/>
+        </w:rPr>
+      </w:pPr>
+      <w:r>
+        <w:rPr>
+          <w:b/>
+          <w:bCs/>
+          <w:i/>
+          <w:iCs/>
+        </w:rPr>
+        <w:t>edad2 = gets.chomp</w:t>
+      </w:r>
+    </w:p>
+    <w:p>
+      <w:pPr>
+        <w:rPr>
+          <w:b/>
+          <w:bCs/>
+          <w:i/>
+          <w:iCs/>
+        </w:rPr>
+      </w:pPr>
+      <w:r>
+        <w:rPr>
+          <w:b/>
+          <w:bCs/>
+          <w:i/>
+          <w:iCs/>
+        </w:rPr>
+        <w:t>edad = edad + edad2.to_i</w:t>
+      </w:r>
+    </w:p>
+    <w:p>
+      <w:pPr>
+        <w:rPr>
+          <w:b/>
+          <w:bCs/>
+          <w:i/>
+          <w:iCs/>
+        </w:rPr>
+      </w:pPr>
+      <w:r>
+        <w:rPr>
+          <w:b/>
+          <w:bCs/>
+          <w:i/>
+          <w:iCs/>
+        </w:rPr>
+        <w:t>puts 'entre ambos tenemos ' + edad + ' años'</w:t>
+      </w:r>
+    </w:p>
+    <w:p>
+      <w:pPr>
+        <w:rPr>
+          <w:b/>
+          <w:bCs/>
+          <w:i/>
+          <w:iCs/>
+        </w:rPr>
+      </w:pPr>
+      <w:r>
+        <w:rPr>
+          <w:b/>
+          <w:bCs/>
+          <w:i/>
+          <w:iCs/>
+        </w:rPr>
+        <w:t>puts '¿Sabes que hay ' + name.length.to_s + ' caracteres en tu nombre, ' + name + '?'</w:t>
+      </w:r>
+    </w:p>
+    <w:p>
+      <w:pPr>
+        <w:rPr>
+          <w:b/>
+          <w:bCs/>
+          <w:i/>
+          <w:iCs/>
+        </w:rPr>
+      </w:pPr>
+      <w:r>
+        <w:rPr>
+          <w:b/>
+          <w:bCs/>
+          <w:i/>
+          <w:iCs/>
+        </w:rPr>
+        <w:t>end</w:t>
+      </w:r>
+      <w:r>
+        <w:rPr>
+          <w:b/>
+          <w:bCs/>
+          <w:i/>
+          <w:iCs/>
+        </w:rPr>
+        <w:cr/>
+      </w:r>
+    </w:p>
+    <w:p>
+      <w:pPr>
+        <w:rPr>
+          <w:b/>
+          <w:bCs/>
+          <w:i/>
+          <w:iCs/>
+        </w:rPr>
+      </w:pPr>
+      <w:r>
+        <w:rPr>
+          <w:b/>
+          <w:bCs/>
+          <w:i/>
+          <w:iCs/>
+        </w:rPr>
+        <w:t>Ayuda: Semánticos +4</w:t>
+      </w:r>
+    </w:p>
+    <w:p>
+      <w:pPr>
+        <w:rPr>
+          <w:b/>
+          <w:bCs/>
+          <w:i/>
+          <w:iCs/>
+        </w:rPr>
+      </w:pPr>
+    </w:p>
+    <w:p>
+      <w:r>
+        <w:t>Sintáctico</w:t>
+      </w:r>
+    </w:p>
+    <w:p>
+      <w:pPr>
+        <w:rPr>
+          <w:b/>
+          <w:bCs/>
+          <w:i/>
+          <w:iCs/>
+        </w:rPr>
+      </w:pPr>
+      <w:r>
+        <w:t xml:space="preserve">1ro: </w:t>
+      </w:r>
+      <w:r>
+        <w:t>Puts 'Hola, ¿Cuál es tu nombre?'</w:t>
+      </w:r>
+      <w:r>
+        <w:t xml:space="preserve"> puts va con mayuscula</w:t>
+      </w:r>
+    </w:p>
+    <w:p>
+      <w:r>
+        <w:t xml:space="preserve">2do: </w:t>
+      </w:r>
+      <w:r>
+        <w:t>puts 'Mi sobrenombre es 'Juan''</w:t>
+      </w:r>
+      <w:r>
+        <w:t xml:space="preserve"> se cierra el ‘’ y se sigue escribiendo, falta un “</w:t>
+      </w:r>
+    </w:p>
+    <w:p/>
+    <w:p>
+      <w:r>
+        <w:t>Semánticos</w:t>
+      </w:r>
+    </w:p>
+    <w:p>
+      <w:r>
+        <w:t xml:space="preserve">1ro: </w:t>
+      </w:r>
+      <w:r>
+        <w:t xml:space="preserve">  meses = edad*12</w:t>
+      </w:r>
+      <w:r>
+        <w:t xml:space="preserve"> nunca se </w:t>
+      </w:r>
+      <w:r>
+        <w:t>declaró</w:t>
+      </w:r>
+      <w:r>
+        <w:t xml:space="preserve"> la edad</w:t>
+      </w:r>
+      <w:r>
+        <w:t>. Se detecta en compilación.</w:t>
+      </w:r>
+    </w:p>
+    <w:p>
+      <w:r>
+        <w:t xml:space="preserve">2do: </w:t>
+      </w:r>
+      <w:r>
+        <w:t xml:space="preserve">  </w:t>
+      </w:r>
+      <w:r>
+        <w:t>puts 'Eso es: meses + ' meses o ' + dias + ' días o ' + hs + ' horas'</w:t>
+      </w:r>
+      <w:r>
+        <w:t xml:space="preserve">   no existen las variables </w:t>
+      </w:r>
+      <w:r>
+        <w:t>meses o</w:t>
+      </w:r>
+      <w:r>
+        <w:t xml:space="preserve"> y </w:t>
+      </w:r>
+      <w:r>
+        <w:t>días o</w:t>
       </w:r>
       <w:r>
         <w:t xml:space="preserve"> </w:t>
       </w:r>
       <w:r>
-        <w:t>cuesta más determinar los errores ya que cualquier referencia</w:t>
-      </w:r>
-      <w:r>
+        <w:t xml:space="preserve">. </w:t>
+      </w:r>
+      <w:r>
+        <w:t>Se detecta en compilación.</w:t>
+      </w:r>
+    </w:p>
+    <w:p>
+      <w:r>
+        <w:t xml:space="preserve">3ro: </w:t>
+      </w:r>
+      <w:r>
+        <w:t xml:space="preserve">  edad = edad + edad2.to_i</w:t>
+      </w:r>
+      <w:r>
+        <w:t xml:space="preserve"> edad no </w:t>
+      </w:r>
+      <w:r>
+        <w:t>está</w:t>
+      </w:r>
+      <w:r>
+        <w:t xml:space="preserve"> declarada</w:t>
+      </w:r>
+      <w:r>
+        <w:t xml:space="preserve">. </w:t>
+      </w:r>
+      <w:r>
+        <w:t>Se detecta en compilación.</w:t>
+      </w:r>
+    </w:p>
+    <w:p>
+      <w:r>
+        <w:t xml:space="preserve">4to: </w:t>
+      </w:r>
+      <w:r>
+        <w:t>puts '¿Sabes que hay ' + name.length.to_s + ' caracteres en tu nombre, ' + name + '?'</w:t>
+      </w:r>
+      <w:r>
+        <w:t xml:space="preserve"> name no esta definido</w:t>
+      </w:r>
+      <w:r>
+        <w:t xml:space="preserve">. </w:t>
+      </w:r>
+      <w:r>
+        <w:t>Se detecta en compilación.</w:t>
+      </w:r>
+    </w:p>
+    <w:p/>
+    <w:p>
+      <w:pPr>
+        <w:rPr>
+          <w:b/>
+          <w:bCs/>
+        </w:rPr>
+      </w:pPr>
+      <w:r>
+        <w:rPr>
+          <w:b/>
+          <w:bCs/>
+        </w:rPr>
+        <w:t>Ejercicio 5:</w:t>
+      </w:r>
+      <w:r>
+        <w:rPr>
+          <w:b/>
+          <w:bCs/>
+        </w:rPr>
         <w:t xml:space="preserve"> </w:t>
       </w:r>
       <w:r>
-        <w:t>al código fuente se pierden en el código objeto.</w:t>
-      </w:r>
-      <w:r>
+        <w:rPr>
+          <w:b/>
+          <w:bCs/>
+        </w:rPr>
+        <w:t xml:space="preserve">Dado el siguiente código escrito en pascal. Transcriba la misma funcionalidad </w:t>
+      </w:r>
+      <w:r>
+        <w:rPr>
+          <w:b/>
+          <w:bCs/>
+        </w:rPr>
+        <w:t>de acuerdo con el</w:t>
+      </w:r>
+      <w:r>
+        <w:rPr>
+          <w:b/>
+          <w:bCs/>
+        </w:rPr>
+        <w:t xml:space="preserve"> lenguaje que haya cursado en años anteriores. Defina brevemente la sintaxis (sin hacer la gramática) y semántica para la utilización de arreglos y estructuras de control del ejemplo.</w:t>
+      </w:r>
+    </w:p>
+    <w:p>
+      <w:pPr>
+        <w:rPr>
+          <w:b/>
+          <w:bCs/>
+        </w:rPr>
+      </w:pPr>
+    </w:p>
+    <w:p>
+      <w:pPr>
+        <w:rPr>
+          <w:b/>
+          <w:bCs/>
+          <w:i/>
+          <w:iCs/>
+        </w:rPr>
+      </w:pPr>
+      <w:r>
+        <w:rPr>
+          <w:b/>
+          <w:bCs/>
+          <w:i/>
+          <w:iCs/>
+        </w:rPr>
+        <w:t>Procedure ordenar_arreglo(var arreglo: arreglo_de_caracteres;cont:integer);</w:t>
+      </w:r>
+    </w:p>
+    <w:p>
+      <w:pPr>
+        <w:rPr>
+          <w:b/>
+          <w:bCs/>
+          <w:i/>
+          <w:iCs/>
+        </w:rPr>
+      </w:pPr>
+      <w:r>
+        <w:rPr>
+          <w:b/>
+          <w:bCs/>
+          <w:i/>
+          <w:iCs/>
+        </w:rPr>
+        <w:t>var</w:t>
+      </w:r>
+    </w:p>
+    <w:p>
+      <w:pPr>
+        <w:rPr>
+          <w:b/>
+          <w:bCs/>
+          <w:i/>
+          <w:iCs/>
+        </w:rPr>
+      </w:pPr>
+      <w:r>
+        <w:rPr>
+          <w:b/>
+          <w:bCs/>
+          <w:i/>
+          <w:iCs/>
+        </w:rPr>
+        <w:lastRenderedPageBreak/>
+        <w:t>i:integer; ordenado:boolean;</w:t>
+      </w:r>
+    </w:p>
+    <w:p>
+      <w:pPr>
+        <w:rPr>
+          <w:b/>
+          <w:bCs/>
+          <w:i/>
+          <w:iCs/>
+        </w:rPr>
+      </w:pPr>
+      <w:r>
+        <w:rPr>
+          <w:b/>
+          <w:bCs/>
+          <w:i/>
+          <w:iCs/>
+        </w:rPr>
+        <w:t>aux:char;</w:t>
+      </w:r>
+    </w:p>
+    <w:p>
+      <w:pPr>
+        <w:rPr>
+          <w:b/>
+          <w:bCs/>
+          <w:i/>
+          <w:iCs/>
+        </w:rPr>
+      </w:pPr>
+      <w:r>
+        <w:rPr>
+          <w:b/>
+          <w:bCs/>
+          <w:i/>
+          <w:iCs/>
+        </w:rPr>
+        <w:t>begin</w:t>
+      </w:r>
+    </w:p>
+    <w:p>
+      <w:pPr>
+        <w:rPr>
+          <w:b/>
+          <w:bCs/>
+          <w:i/>
+          <w:iCs/>
+        </w:rPr>
+      </w:pPr>
+      <w:r>
+        <w:rPr>
+          <w:b/>
+          <w:bCs/>
+          <w:i/>
+          <w:iCs/>
+        </w:rPr>
+        <w:t>repeat</w:t>
+      </w:r>
+    </w:p>
+    <w:p>
+      <w:pPr>
+        <w:rPr>
+          <w:b/>
+          <w:bCs/>
+          <w:i/>
+          <w:iCs/>
+        </w:rPr>
+      </w:pPr>
+      <w:r>
+        <w:rPr>
+          <w:b/>
+          <w:bCs/>
+          <w:i/>
+          <w:iCs/>
+        </w:rPr>
+        <w:t>ordenado:=true;</w:t>
+      </w:r>
+    </w:p>
+    <w:p>
+      <w:pPr>
+        <w:rPr>
+          <w:b/>
+          <w:bCs/>
+          <w:i/>
+          <w:iCs/>
+        </w:rPr>
+      </w:pPr>
+      <w:r>
+        <w:rPr>
+          <w:b/>
+          <w:bCs/>
+          <w:i/>
+          <w:iCs/>
+        </w:rPr>
+        <w:t>for i:=1 to cont-1 do</w:t>
+      </w:r>
+    </w:p>
+    <w:p>
+      <w:pPr>
+        <w:rPr>
+          <w:b/>
+          <w:bCs/>
+          <w:i/>
+          <w:iCs/>
+        </w:rPr>
+      </w:pPr>
+      <w:r>
+        <w:rPr>
+          <w:b/>
+          <w:bCs/>
+          <w:i/>
+          <w:iCs/>
+        </w:rPr>
+        <w:t>if ord(arreglo[i])&gt;ord(arreglo[i+1])</w:t>
+      </w:r>
+    </w:p>
+    <w:p>
+      <w:pPr>
+        <w:rPr>
+          <w:b/>
+          <w:bCs/>
+          <w:i/>
+          <w:iCs/>
+        </w:rPr>
+      </w:pPr>
+      <w:r>
+        <w:rPr>
+          <w:b/>
+          <w:bCs/>
+          <w:i/>
+          <w:iCs/>
+        </w:rPr>
+        <w:t>then begin</w:t>
+      </w:r>
+    </w:p>
+    <w:p>
+      <w:pPr>
+        <w:rPr>
+          <w:b/>
+          <w:bCs/>
+          <w:i/>
+          <w:iCs/>
+        </w:rPr>
+      </w:pPr>
+      <w:r>
+        <w:rPr>
+          <w:b/>
+          <w:bCs/>
+          <w:i/>
+          <w:iCs/>
+        </w:rPr>
+        <w:t>aux:=arreglo[i];</w:t>
+      </w:r>
+    </w:p>
+    <w:p>
+      <w:pPr>
+        <w:rPr>
+          <w:b/>
+          <w:bCs/>
+          <w:i/>
+          <w:iCs/>
+        </w:rPr>
+      </w:pPr>
+      <w:r>
+        <w:rPr>
+          <w:b/>
+          <w:bCs/>
+          <w:i/>
+          <w:iCs/>
+        </w:rPr>
+        <w:t>arreglo[i]:=arreglo[i+1];</w:t>
+      </w:r>
+    </w:p>
+    <w:p>
+      <w:pPr>
+        <w:rPr>
+          <w:b/>
+          <w:bCs/>
+          <w:i/>
+          <w:iCs/>
+        </w:rPr>
+      </w:pPr>
+      <w:r>
+        <w:rPr>
+          <w:b/>
+          <w:bCs/>
+          <w:i/>
+          <w:iCs/>
+        </w:rPr>
+        <w:t>arreglo[i+1]:=aux; ordenado:=false</w:t>
+      </w:r>
+    </w:p>
+    <w:p>
+      <w:pPr>
+        <w:rPr>
+          <w:b/>
+          <w:bCs/>
+          <w:i/>
+          <w:iCs/>
+        </w:rPr>
+      </w:pPr>
+      <w:r>
+        <w:rPr>
+          <w:b/>
+          <w:bCs/>
+          <w:i/>
+          <w:iCs/>
+        </w:rPr>
+        <w:t>end;</w:t>
+      </w:r>
+    </w:p>
+    <w:p>
+      <w:pPr>
+        <w:rPr>
+          <w:b/>
+          <w:bCs/>
+          <w:i/>
+          <w:iCs/>
+        </w:rPr>
+      </w:pPr>
+      <w:r>
+        <w:rPr>
+          <w:b/>
+          <w:bCs/>
+          <w:i/>
+          <w:iCs/>
+        </w:rPr>
+        <w:t>until ordenado;</w:t>
+      </w:r>
+    </w:p>
+    <w:p>
+      <w:pPr>
+        <w:rPr>
+          <w:b/>
+          <w:bCs/>
+          <w:i/>
+          <w:iCs/>
+        </w:rPr>
+      </w:pPr>
+      <w:r>
+        <w:rPr>
+          <w:b/>
+          <w:bCs/>
+          <w:i/>
+          <w:iCs/>
+        </w:rPr>
+        <w:t>end;</w:t>
+      </w:r>
+    </w:p>
+    <w:p>
+      <w:pPr>
+        <w:rPr>
+          <w:b/>
+          <w:bCs/>
+          <w:i/>
+          <w:iCs/>
+        </w:rPr>
+      </w:pPr>
+      <w:r>
+        <w:rPr>
+          <w:b/>
+          <w:bCs/>
+          <w:i/>
+          <w:iCs/>
+        </w:rPr>
+        <w:t>Observación: Aquí sólo se debe definir la instrucción y qué es lo que hace cada una; detallando</w:t>
+      </w:r>
+      <w:r>
+        <w:rPr>
+          <w:b/>
+          <w:bCs/>
+          <w:i/>
+          <w:iCs/>
+        </w:rPr>
         <w:t xml:space="preserve"> </w:t>
       </w:r>
       <w:r>
-        <w:t xml:space="preserve">Se pierde la referencia entre el código fuente y el código objeto. </w:t>
-      </w:r>
-      <w:r>
-        <w:t>E</w:t>
-      </w:r>
-      <w:r>
-        <w:t>s casi imposible ubicar el error, pobres en significado para el programador.</w:t>
+        <w:rPr>
+          <w:b/>
+          <w:bCs/>
+          <w:i/>
+          <w:iCs/>
+        </w:rPr>
+        <w:t>alguna particularidad del lenguaje respecto de ella. Por ejemplo el for de java necesita definir una variable entera, una condición y un incremento para dicha variable.</w:t>
       </w:r>
     </w:p>
     <w:p/>
@@ -1288,78 +3465,443 @@
           <w:b/>
           <w:bCs/>
         </w:rPr>
-        <w:t>Ejercicio 4: Explique claramente la diferencia entre un error sintáctico y uno semántico. Ejemplifique cada caso.</w:t>
-      </w:r>
-    </w:p>
-    <w:p>
-      <w:r>
-        <w:t>Un error sintáctico ocurr</w:t>
-      </w:r>
-      <w:r>
-        <w:t xml:space="preserve">e </w:t>
-      </w:r>
-      <w:r>
-        <w:t xml:space="preserve">cuando el programador escribe código que no va </w:t>
+        <w:t xml:space="preserve">Ejercicio 6: Explique cuál es la semántica para las variables predefinidas en lenguaje Ruby self y nil. ¿Qué valor toman; cómo son usadas por el lenguaje? </w:t>
+      </w:r>
+    </w:p>
+    <w:p>
+      <w:pPr>
+        <w:rPr>
+          <w:b/>
+          <w:bCs/>
+        </w:rPr>
+      </w:pPr>
+    </w:p>
+    <w:p>
+      <w:r>
+        <w:t>self: el objeto que se está usando en ese instante.</w:t>
+      </w:r>
+      <w:r>
+        <w:t xml:space="preserve"> </w:t>
+      </w:r>
+      <w:r>
+        <w:t>Al iniciar el intérprete self tiene el valor main, ya que este es el primer objeto que se crea. En una clase o definición de módulo, self es la clase o el módulo al que pertenece el objeto</w:t>
+      </w:r>
+    </w:p>
+    <w:p>
+      <w:r>
+        <w:t>n</w:t>
+      </w:r>
+      <w:r>
+        <w:t>il</w:t>
+      </w:r>
+      <w:r>
+        <w:t xml:space="preserve">: </w:t>
+      </w:r>
+      <w:r>
+        <w:t>valor se utiliza para expresar la noción de “falta de un objeto”.</w:t>
+      </w:r>
+      <w:r>
+        <w:t xml:space="preserve"> </w:t>
+      </w:r>
+      <w:r>
+        <w:t>Es un objeto Ruby especial que se utiliza para representar un valor "vacío" o "predeterminado". También es un valor "falso", lo que significa que se comporta como falso cuando se usa en una declaración condicional.</w:t>
+      </w:r>
+      <w:r>
+        <w:t xml:space="preserve"> </w:t>
+      </w:r>
+      <w:r>
+        <w:t xml:space="preserve">Muchos métodos pueden devolver cero como resultado. Esto sucede cuando solicita un </w:t>
+      </w:r>
+      <w:r>
+        <w:t>valor,</w:t>
+      </w:r>
+      <w:r>
+        <w:t xml:space="preserve"> pero ese valor no está disponible.</w:t>
+      </w:r>
+    </w:p>
+    <w:p/>
+    <w:p>
+      <w:pPr>
+        <w:rPr>
+          <w:b/>
+          <w:bCs/>
+        </w:rPr>
+      </w:pPr>
+      <w:r>
+        <w:rPr>
+          <w:b/>
+          <w:bCs/>
+        </w:rPr>
+        <w:t>Ejercicio 7: Determine la semántica de null y undefined para valores en javascript.</w:t>
+      </w:r>
+      <w:r>
+        <w:rPr>
+          <w:b/>
+          <w:bCs/>
+        </w:rPr>
+        <w:t xml:space="preserve"> </w:t>
+      </w:r>
+      <w:r>
+        <w:rPr>
+          <w:b/>
+          <w:bCs/>
+        </w:rPr>
+        <w:t>¿Qué diferencia hay entre ellos?</w:t>
+      </w:r>
+    </w:p>
+    <w:p>
+      <w:r>
+        <w:t xml:space="preserve">null: </w:t>
+      </w:r>
+      <w:r>
+        <w:t>representa intencionalmente un valor nulo o "vacío"</w:t>
+      </w:r>
+    </w:p>
+    <w:p>
+      <w:r>
+        <w:t>undefined</w:t>
+      </w:r>
+      <w:r>
+        <w:t>: u</w:t>
+      </w:r>
+      <w:r>
+        <w:t>na variable a la que no se le ha asignado valor, o no se ha declarado en absoluto (no se declara, no existe)</w:t>
+      </w:r>
+    </w:p>
+    <w:p>
+      <w:r>
+        <w:lastRenderedPageBreak/>
+        <w:t>La diferencia es que null es intencionalmente declarada como vacio o nulo, undefined no</w:t>
+      </w:r>
+      <w:r>
+        <w:t>,</w:t>
+      </w:r>
+      <w:r>
+        <w:t xml:space="preserve"> es asignado sólo por J</w:t>
+      </w:r>
+      <w:r>
+        <w:t>avascript</w:t>
+      </w:r>
+      <w:r>
+        <w:t xml:space="preserve"> de forma automática como valor inicial cuando se define una variable y no se le dá un valor.</w:t>
+      </w:r>
+    </w:p>
+    <w:p/>
+    <w:p>
+      <w:pPr>
+        <w:rPr>
+          <w:b/>
+          <w:bCs/>
+        </w:rPr>
+      </w:pPr>
+      <w:r>
+        <w:rPr>
+          <w:b/>
+          <w:bCs/>
+        </w:rPr>
+        <w:t>Ejercicio 8: Determine la semántica de la sentencia break en C, PHP, javascript y Ruby. Cite las</w:t>
+      </w:r>
+      <w:r>
+        <w:rPr>
+          <w:b/>
+          <w:bCs/>
+        </w:rPr>
+        <w:t xml:space="preserve"> </w:t>
+      </w:r>
+      <w:r>
+        <w:rPr>
+          <w:b/>
+          <w:bCs/>
+        </w:rPr>
+        <w:t>características más importantes de esta sentencia para cada lenguaje</w:t>
+      </w:r>
+    </w:p>
+    <w:p>
+      <w:pPr>
+        <w:rPr>
+          <w:bCs/>
+        </w:rPr>
+      </w:pPr>
+      <w:r>
+        <w:rPr>
+          <w:bCs/>
+        </w:rPr>
+        <w:t>break</w:t>
+      </w:r>
+    </w:p>
+    <w:p>
+      <w:r>
+        <w:t xml:space="preserve">C: </w:t>
+      </w:r>
+      <w:r>
+        <w:t>La instrucción break finaliza la ejecución de la instrucción do, for, switch o while más próxima que la incluya. El control pasa a la instrucción que hay a continuación de la instrucción finalizada.</w:t>
+      </w:r>
+      <w:r>
+        <w:t xml:space="preserve"> </w:t>
+      </w:r>
+      <w:r>
+        <w:t>La instrucción break se usa con frecuencia para finalizar el procesamiento de un caso concreto en una instrucción switch. Si no existe una instrucción iterativa o una instrucción switch incluyente, se genera un error.</w:t>
+      </w:r>
+    </w:p>
+    <w:p>
+      <w:r>
+        <w:t xml:space="preserve">PHP: </w:t>
+      </w:r>
+      <w:r>
+        <w:t>break finaliza la ejecución de la estructura for, foreach, while, do-while o switch en curso.</w:t>
+      </w:r>
+      <w:r>
+        <w:t xml:space="preserve"> </w:t>
+      </w:r>
+      <w:r>
+        <w:t>break acepta un argumento numérico opcional que indica de cuántas estructuras anidadas circundantes se debe salir. El valor predeterminado es 1, es decir, solamente se sale de la estructura circundante inmediata.</w:t>
+      </w:r>
+    </w:p>
+    <w:p>
+      <w:r>
+        <w:t xml:space="preserve">Javascript: </w:t>
+      </w:r>
+      <w:r>
+        <w:t>Termina el bucle actual, sentecia switch o label y transfiere el control del programa a la siguiente sentencia a la sentecia de terminación de éstos elementos.</w:t>
+      </w:r>
+      <w:r>
+        <w:t xml:space="preserve"> </w:t>
+      </w:r>
+      <w:r>
+        <w:t>La sentencia break incluye una etiqueta opcional que permite al programa salir de una sentencia etiquetada. La sentencia break necesita estar anidada dentro de la sentencia etiquetada. La sentencia etiquetada puede ser cualquier tipo de sentencia; no tiene que ser una sentencia de bucle.</w:t>
+      </w:r>
+    </w:p>
+    <w:p>
+      <w:r>
+        <w:t xml:space="preserve">Ruby: </w:t>
+      </w:r>
+      <w:r>
+        <w:t xml:space="preserve">Usado para terminar un bucle actual, normalmente usado en bucles while true. Lo simpático de ruby es que podemos definir una condición que se debe cumplir para que se ejecute el break (en la misma línea </w:t>
+      </w:r>
+      <w:r>
+        <w:t>de este</w:t>
+      </w:r>
+      <w:r>
+        <w:t>) → break if condición. Otro uso potente es que break puede recibir argumentos que devolverá al terminar el bucle.</w:t>
+      </w:r>
+    </w:p>
+    <w:p/>
+    <w:p>
+      <w:pPr>
+        <w:rPr>
+          <w:b/>
+          <w:bCs/>
+        </w:rPr>
+      </w:pPr>
+      <w:r>
+        <w:rPr>
+          <w:b/>
+          <w:bCs/>
+        </w:rPr>
+        <w:t>Ejercicio 9:</w:t>
+      </w:r>
+      <w:r>
+        <w:rPr>
+          <w:b/>
+          <w:bCs/>
+        </w:rPr>
+        <w:t xml:space="preserve"> </w:t>
+      </w:r>
+      <w:r>
+        <w:rPr>
+          <w:b/>
+          <w:bCs/>
+        </w:rPr>
+        <w:t>Defina el concepto de ligadura y su importancia respecto de la semántica de un programa. ¿Qué</w:t>
+      </w:r>
+      <w:r>
+        <w:rPr>
+          <w:b/>
+          <w:bCs/>
+        </w:rPr>
+        <w:t xml:space="preserve"> </w:t>
+      </w:r>
+      <w:r>
+        <w:rPr>
+          <w:b/>
+          <w:bCs/>
+        </w:rPr>
+        <w:t>diferencias hay entre ligadura estática y dinámica? Cite ejemplos (proponer casos sencillos)</w:t>
+      </w:r>
+      <w:r>
+        <w:rPr>
+          <w:b/>
+          <w:bCs/>
+        </w:rPr>
+        <w:cr/>
+      </w:r>
+    </w:p>
+    <w:p>
+      <w:r>
+        <w:t>Los programas trabajan con entidades</w:t>
+      </w:r>
+      <w:r>
+        <w:t>, estas entidades tienen atributos que tienen que establecerse antes de poder usar la entidad. La ligadura</w:t>
+      </w:r>
+      <w:r>
+        <w:t xml:space="preserve"> es la asociación entre la entidad y</w:t>
+      </w:r>
+      <w:r>
+        <w:t xml:space="preserve"> </w:t>
+      </w:r>
+      <w:r>
+        <w:t>el atributo</w:t>
+      </w:r>
+      <w:r>
+        <w:t>.</w:t>
+      </w:r>
+    </w:p>
+    <w:p>
+      <w:pPr>
+        <w:pStyle w:val="Prrafodelista"/>
+        <w:numPr>
+          <w:ilvl w:val="0"/>
+          <w:numId w:val="2"/>
+        </w:numPr>
+      </w:pPr>
+      <w:r>
+        <w:t xml:space="preserve">Una ligadura es estática si se establece antes de la ejecución y no se puede cambiar. El termino </w:t>
+      </w:r>
+      <w:r>
+        <w:t>estática referencia</w:t>
+      </w:r>
+      <w:r>
+        <w:t xml:space="preserve"> al momento del binding y a su estabilidad.</w:t>
+      </w:r>
+    </w:p>
+    <w:p>
+      <w:pPr>
+        <w:pStyle w:val="Prrafodelista"/>
+        <w:numPr>
+          <w:ilvl w:val="0"/>
+          <w:numId w:val="2"/>
+        </w:numPr>
+      </w:pPr>
+      <w:r>
+        <w:t xml:space="preserve">Una ligadura es dinámica si se establece en el momento de la ejecución y puede cambiarse </w:t>
       </w:r>
       <w:r>
         <w:t>de acuerdo con</w:t>
       </w:r>
       <w:r>
-        <w:t xml:space="preserve"> las reglas de escritura del lenguaje de programación. El formato puede estar especificado en documentos BNF/EBNF. </w:t>
-      </w:r>
-    </w:p>
-    <w:p>
-      <w:r>
-        <w:t xml:space="preserve">Ejemplo: </w:t>
-      </w:r>
-      <w:proofErr w:type="spellStart"/>
-      <w:r>
-        <w:t>String</w:t>
-      </w:r>
-      <w:proofErr w:type="spellEnd"/>
-      <w:r>
-        <w:t xml:space="preserve"> s = “</w:t>
-      </w:r>
-      <w:proofErr w:type="spellStart"/>
-      <w:r>
-        <w:t>abc</w:t>
-      </w:r>
-      <w:proofErr w:type="spellEnd"/>
-      <w:r>
-        <w:t>”;</w:t>
-      </w:r>
-    </w:p>
-    <w:p>
-      <w:r>
-        <w:t xml:space="preserve">Un error semántico ocurre cuando, si bien la sintaxis es correcta, pero la semántica o significado no es el que se pretendía. Hay errores semánticos que se detectan en </w:t>
-      </w:r>
-      <w:r>
-        <w:t>compilación (</w:t>
-      </w:r>
-      <w:r>
-        <w:t xml:space="preserve">semántica estática) y otros durante la </w:t>
-      </w:r>
-      <w:r>
-        <w:t>ejecución (</w:t>
-      </w:r>
-      <w:r>
-        <w:t xml:space="preserve">semántica dinámica). </w:t>
-      </w:r>
-    </w:p>
-    <w:p>
-      <w:r>
-        <w:t xml:space="preserve">Ejemplo: </w:t>
-      </w:r>
-      <w:proofErr w:type="spellStart"/>
-      <w:r>
-        <w:t>String</w:t>
-      </w:r>
-      <w:proofErr w:type="spellEnd"/>
-      <w:r>
-        <w:t xml:space="preserve"> s; s = 9;</w:t>
-      </w:r>
-    </w:p>
-    <w:p/>
+        <w:t xml:space="preserve"> alguna regla especifica del lenguaje. Excepción: constantes</w:t>
+      </w:r>
+    </w:p>
+    <w:p>
+      <w:pPr>
+        <w:ind w:left="284"/>
+      </w:pPr>
+    </w:p>
+    <w:p>
+      <w:pPr>
+        <w:ind w:left="284"/>
+      </w:pPr>
+      <w:r>
+        <w:rPr>
+          <w:noProof/>
+        </w:rPr>
+        <w:lastRenderedPageBreak/>
+        <w:drawing>
+          <wp:inline distT="0" distB="0" distL="0" distR="0" wp14:anchorId="5D1C2BA0" wp14:editId="0884E6EC">
+            <wp:extent cx="5000625" cy="3095625"/>
+            <wp:effectExtent l="0" t="0" r="9525" b="9525"/>
+            <wp:docPr id="2" name="Imagen 2"/>
+            <wp:cNvGraphicFramePr>
+              <a:graphicFrameLocks xmlns:a="http://schemas.openxmlformats.org/drawingml/2006/main" noChangeAspect="1"/>
+            </wp:cNvGraphicFramePr>
+            <a:graphic xmlns:a="http://schemas.openxmlformats.org/drawingml/2006/main">
+              <a:graphicData uri="http://schemas.openxmlformats.org/drawingml/2006/picture">
+                <pic:pic xmlns:pic="http://schemas.openxmlformats.org/drawingml/2006/picture">
+                  <pic:nvPicPr>
+                    <pic:cNvPr id="1" name=""/>
+                    <pic:cNvPicPr/>
+                  </pic:nvPicPr>
+                  <pic:blipFill rotWithShape="1">
+                    <a:blip r:embed="rId6"/>
+                    <a:srcRect l="23690" t="26404" r="26563" b="18821"/>
+                    <a:stretch/>
+                  </pic:blipFill>
+                  <pic:spPr bwMode="auto">
+                    <a:xfrm>
+                      <a:off x="0" y="0"/>
+                      <a:ext cx="5005100" cy="3098395"/>
+                    </a:xfrm>
+                    <a:prstGeom prst="rect">
+                      <a:avLst/>
+                    </a:prstGeom>
+                    <a:ln>
+                      <a:noFill/>
+                    </a:ln>
+                    <a:extLst>
+                      <a:ext uri="{53640926-AAD7-44D8-BBD7-CCE9431645EC}">
+                        <a14:shadowObscured xmlns:a14="http://schemas.microsoft.com/office/drawing/2010/main"/>
+                      </a:ext>
+                    </a:extLst>
+                  </pic:spPr>
+                </pic:pic>
+              </a:graphicData>
+            </a:graphic>
+          </wp:inline>
+        </w:drawing>
+      </w:r>
+    </w:p>
+    <w:p>
+      <w:pPr>
+        <w:ind w:left="284"/>
+      </w:pPr>
+      <w:r>
+        <w:rPr>
+          <w:noProof/>
+        </w:rPr>
+        <w:drawing>
+          <wp:inline distT="0" distB="0" distL="0" distR="0" wp14:anchorId="1FCB3773" wp14:editId="07937972">
+            <wp:extent cx="5000625" cy="2888150"/>
+            <wp:effectExtent l="0" t="0" r="0" b="7620"/>
+            <wp:docPr id="3" name="Imagen 3" descr="Una captura de pantalla de una computadora&#10;&#10;Descripción generada automáticamente"/>
+            <wp:cNvGraphicFramePr>
+              <a:graphicFrameLocks xmlns:a="http://schemas.openxmlformats.org/drawingml/2006/main" noChangeAspect="1"/>
+            </wp:cNvGraphicFramePr>
+            <a:graphic xmlns:a="http://schemas.openxmlformats.org/drawingml/2006/main">
+              <a:graphicData uri="http://schemas.openxmlformats.org/drawingml/2006/picture">
+                <pic:pic xmlns:pic="http://schemas.openxmlformats.org/drawingml/2006/picture">
+                  <pic:nvPicPr>
+                    <pic:cNvPr id="3" name="Imagen 3" descr="Una captura de pantalla de una computadora&#10;&#10;Descripción generada automáticamente"/>
+                    <pic:cNvPicPr/>
+                  </pic:nvPicPr>
+                  <pic:blipFill rotWithShape="1">
+                    <a:blip r:embed="rId7"/>
+                    <a:srcRect l="25268" t="32865" r="26879" b="17978"/>
+                    <a:stretch/>
+                  </pic:blipFill>
+                  <pic:spPr bwMode="auto">
+                    <a:xfrm>
+                      <a:off x="0" y="0"/>
+                      <a:ext cx="5007108" cy="2891894"/>
+                    </a:xfrm>
+                    <a:prstGeom prst="rect">
+                      <a:avLst/>
+                    </a:prstGeom>
+                    <a:ln>
+                      <a:noFill/>
+                    </a:ln>
+                    <a:extLst>
+                      <a:ext uri="{53640926-AAD7-44D8-BBD7-CCE9431645EC}">
+                        <a14:shadowObscured xmlns:a14="http://schemas.microsoft.com/office/drawing/2010/main"/>
+                      </a:ext>
+                    </a:extLst>
+                  </pic:spPr>
+                </pic:pic>
+              </a:graphicData>
+            </a:graphic>
+          </wp:inline>
+        </w:drawing>
+      </w:r>
+    </w:p>
     <w:sectPr>
       <w:pgSz w:w="11906" w:h="16838" w:code="9"/>
       <w:pgMar w:top="1417" w:right="707" w:bottom="1417" w:left="1701" w:header="709" w:footer="709" w:gutter="0"/>
@@ -1382,7 +3924,7 @@
       <w:lvlText w:val=""/>
       <w:lvlJc w:val="left"/>
       <w:pPr>
-        <w:ind w:left="1440" w:hanging="360"/>
+        <w:ind w:left="644" w:hanging="360"/>
       </w:pPr>
       <w:rPr>
         <w:rFonts w:ascii="Symbol" w:hAnsi="Symbol" w:hint="default"/>
@@ -1983,7 +4525,7 @@
   <w:style w:type="paragraph" w:default="1" w:styleId="Normal">
     <w:name w:val="Normal"/>
     <w:qFormat/>
-    <w:rsid w:val="00A33D19"/>
+    <w:rsid w:val="00AA6CB7"/>
   </w:style>
   <w:style w:type="character" w:default="1" w:styleId="Fuentedeprrafopredeter">
     <w:name w:val="Default Paragraph Font"/>

</xml_diff>